<commit_message>
commit version 2 tabla multi
</commit_message>
<xml_diff>
--- a/08 - ENVIAR DATOS POST.docx
+++ b/08 - ENVIAR DATOS POST.docx
@@ -16821,7 +16821,6 @@
         <w:t xml:space="preserve"> </w:t>
       </w:r>
       <w:proofErr w:type="spellStart"/>
-      <w:proofErr w:type="gramStart"/>
       <w:r>
         <w:rPr>
           <w:rFonts w:ascii="Menlo" w:eastAsia="Times New Roman" w:hAnsi="Menlo" w:cs="Menlo"/>
@@ -16845,7 +16844,6 @@
         </w:rPr>
         <w:t>(</w:t>
       </w:r>
-      <w:proofErr w:type="gramEnd"/>
       <w:r>
         <w:rPr>
           <w:rFonts w:ascii="Menlo" w:eastAsia="Times New Roman" w:hAnsi="Menlo" w:cs="Menlo"/>
@@ -16855,7 +16853,18 @@
           <w:szCs w:val="20"/>
           <w:lang w:eastAsia="es-ES_tradnl"/>
         </w:rPr>
-        <w:t>11</w:t>
+        <w:t>1</w:t>
+      </w:r>
+      <w:r>
+        <w:rPr>
+          <w:rFonts w:ascii="Menlo" w:eastAsia="Times New Roman" w:hAnsi="Menlo" w:cs="Menlo"/>
+          <w:b/>
+          <w:bCs/>
+          <w:color w:val="AE81FF"/>
+          <w:szCs w:val="20"/>
+          <w:lang w:eastAsia="es-ES_tradnl"/>
+        </w:rPr>
+        <w:t>0</w:t>
       </w:r>
       <w:r>
         <w:rPr>
@@ -19878,10 +19887,21 @@
           <w:between w:val="nil"/>
         </w:pBdr>
         <w:rPr>
-          <w:color w:val="000000"/>
-          <w:szCs w:val="20"/>
-        </w:rPr>
-      </w:pPr>
+          <w:b/>
+          <w:bCs/>
+          <w:color w:val="000000"/>
+          <w:szCs w:val="20"/>
+        </w:rPr>
+      </w:pPr>
+      <w:r>
+        <w:rPr>
+          <w:b/>
+          <w:bCs/>
+          <w:color w:val="000000"/>
+          <w:szCs w:val="20"/>
+        </w:rPr>
+        <w:t>VERSION 2</w:t>
+      </w:r>
     </w:p>
     <w:p>
       <w:pPr>
@@ -19893,6 +19913,8 @@
           <w:between w:val="nil"/>
         </w:pBdr>
         <w:rPr>
+          <w:b/>
+          <w:bCs/>
           <w:color w:val="000000"/>
           <w:szCs w:val="20"/>
         </w:rPr>
@@ -19908,10 +19930,4240 @@
           <w:between w:val="nil"/>
         </w:pBdr>
         <w:rPr>
-          <w:color w:val="000000"/>
-          <w:szCs w:val="20"/>
-        </w:rPr>
-      </w:pPr>
+          <w:b/>
+          <w:bCs/>
+          <w:color w:val="000000"/>
+          <w:szCs w:val="20"/>
+        </w:rPr>
+      </w:pPr>
+      <w:r>
+        <w:rPr>
+          <w:b/>
+          <w:bCs/>
+          <w:color w:val="000000"/>
+          <w:szCs w:val="20"/>
+        </w:rPr>
+        <w:t>VIEWS.PY</w:t>
+      </w:r>
+    </w:p>
+    <w:p>
+      <w:pPr>
+        <w:pBdr>
+          <w:top w:val="nil"/>
+          <w:left w:val="nil"/>
+          <w:bottom w:val="nil"/>
+          <w:right w:val="nil"/>
+          <w:between w:val="nil"/>
+        </w:pBdr>
+        <w:rPr>
+          <w:color w:val="000000"/>
+          <w:szCs w:val="20"/>
+        </w:rPr>
+      </w:pPr>
+    </w:p>
+    <w:p>
+      <w:pPr>
+        <w:shd w:val="clear" w:color="auto" w:fill="FFFFFF"/>
+        <w:rPr>
+          <w:rFonts w:ascii="Menlo" w:eastAsia="Times New Roman" w:hAnsi="Menlo" w:cs="Menlo"/>
+          <w:b/>
+          <w:bCs/>
+          <w:color w:val="000000"/>
+          <w:szCs w:val="20"/>
+          <w:lang w:eastAsia="es-ES_tradnl"/>
+        </w:rPr>
+      </w:pPr>
+      <w:proofErr w:type="spellStart"/>
+      <w:r>
+        <w:rPr>
+          <w:rFonts w:ascii="Menlo" w:eastAsia="Times New Roman" w:hAnsi="Menlo" w:cs="Menlo"/>
+          <w:b/>
+          <w:bCs/>
+          <w:i/>
+          <w:iCs/>
+          <w:color w:val="28C6E4"/>
+          <w:szCs w:val="20"/>
+          <w:lang w:eastAsia="es-ES_tradnl"/>
+        </w:rPr>
+        <w:t>def</w:t>
+      </w:r>
+      <w:proofErr w:type="spellEnd"/>
+      <w:r>
+        <w:rPr>
+          <w:rFonts w:ascii="Menlo" w:eastAsia="Times New Roman" w:hAnsi="Menlo" w:cs="Menlo"/>
+          <w:b/>
+          <w:bCs/>
+          <w:color w:val="000000"/>
+          <w:szCs w:val="20"/>
+          <w:lang w:eastAsia="es-ES_tradnl"/>
+        </w:rPr>
+        <w:t xml:space="preserve"> </w:t>
+      </w:r>
+      <w:proofErr w:type="spellStart"/>
+      <w:r>
+        <w:rPr>
+          <w:rFonts w:ascii="Menlo" w:eastAsia="Times New Roman" w:hAnsi="Menlo" w:cs="Menlo"/>
+          <w:b/>
+          <w:bCs/>
+          <w:color w:val="6AAF19"/>
+          <w:szCs w:val="20"/>
+          <w:lang w:eastAsia="es-ES_tradnl"/>
+        </w:rPr>
+        <w:t>tablaMultiplicar</w:t>
+      </w:r>
+      <w:proofErr w:type="spellEnd"/>
+      <w:r>
+        <w:rPr>
+          <w:rFonts w:ascii="Menlo" w:eastAsia="Times New Roman" w:hAnsi="Menlo" w:cs="Menlo"/>
+          <w:b/>
+          <w:bCs/>
+          <w:color w:val="000000"/>
+          <w:szCs w:val="20"/>
+          <w:lang w:eastAsia="es-ES_tradnl"/>
+        </w:rPr>
+        <w:t>(</w:t>
+      </w:r>
+      <w:proofErr w:type="spellStart"/>
+      <w:r>
+        <w:rPr>
+          <w:rFonts w:ascii="Menlo" w:eastAsia="Times New Roman" w:hAnsi="Menlo" w:cs="Menlo"/>
+          <w:b/>
+          <w:bCs/>
+          <w:i/>
+          <w:iCs/>
+          <w:color w:val="FD971F"/>
+          <w:szCs w:val="20"/>
+          <w:lang w:eastAsia="es-ES_tradnl"/>
+        </w:rPr>
+        <w:t>request</w:t>
+      </w:r>
+      <w:proofErr w:type="spellEnd"/>
+      <w:r>
+        <w:rPr>
+          <w:rFonts w:ascii="Menlo" w:eastAsia="Times New Roman" w:hAnsi="Menlo" w:cs="Menlo"/>
+          <w:b/>
+          <w:bCs/>
+          <w:color w:val="000000"/>
+          <w:szCs w:val="20"/>
+          <w:lang w:eastAsia="es-ES_tradnl"/>
+        </w:rPr>
+        <w:t>):</w:t>
+      </w:r>
+    </w:p>
+    <w:p>
+      <w:pPr>
+        <w:shd w:val="clear" w:color="auto" w:fill="FFFFFF"/>
+        <w:rPr>
+          <w:rFonts w:ascii="Menlo" w:eastAsia="Times New Roman" w:hAnsi="Menlo" w:cs="Menlo"/>
+          <w:b/>
+          <w:bCs/>
+          <w:color w:val="000000"/>
+          <w:szCs w:val="20"/>
+          <w:lang w:eastAsia="es-ES_tradnl"/>
+        </w:rPr>
+      </w:pPr>
+      <w:r>
+        <w:rPr>
+          <w:rFonts w:ascii="Menlo" w:eastAsia="Times New Roman" w:hAnsi="Menlo" w:cs="Menlo"/>
+          <w:b/>
+          <w:bCs/>
+          <w:color w:val="000000"/>
+          <w:szCs w:val="20"/>
+          <w:lang w:eastAsia="es-ES_tradnl"/>
+        </w:rPr>
+        <w:t xml:space="preserve">    </w:t>
+      </w:r>
+      <w:proofErr w:type="spellStart"/>
+      <w:r>
+        <w:rPr>
+          <w:rFonts w:ascii="Menlo" w:eastAsia="Times New Roman" w:hAnsi="Menlo" w:cs="Menlo"/>
+          <w:b/>
+          <w:bCs/>
+          <w:color w:val="F92672"/>
+          <w:szCs w:val="20"/>
+          <w:lang w:eastAsia="es-ES_tradnl"/>
+        </w:rPr>
+        <w:t>if</w:t>
+      </w:r>
+      <w:proofErr w:type="spellEnd"/>
+      <w:r>
+        <w:rPr>
+          <w:rFonts w:ascii="Menlo" w:eastAsia="Times New Roman" w:hAnsi="Menlo" w:cs="Menlo"/>
+          <w:b/>
+          <w:bCs/>
+          <w:color w:val="000000"/>
+          <w:szCs w:val="20"/>
+          <w:lang w:eastAsia="es-ES_tradnl"/>
+        </w:rPr>
+        <w:t xml:space="preserve"> (</w:t>
+      </w:r>
+      <w:r>
+        <w:rPr>
+          <w:rFonts w:ascii="Menlo" w:eastAsia="Times New Roman" w:hAnsi="Menlo" w:cs="Menlo"/>
+          <w:b/>
+          <w:bCs/>
+          <w:color w:val="F25A00"/>
+          <w:szCs w:val="20"/>
+          <w:lang w:eastAsia="es-ES_tradnl"/>
+        </w:rPr>
+        <w:t>‘</w:t>
+      </w:r>
+      <w:proofErr w:type="spellStart"/>
+      <w:r>
+        <w:rPr>
+          <w:rFonts w:ascii="Menlo" w:eastAsia="Times New Roman" w:hAnsi="Menlo" w:cs="Menlo"/>
+          <w:b/>
+          <w:bCs/>
+          <w:color w:val="F25A00"/>
+          <w:szCs w:val="20"/>
+          <w:lang w:eastAsia="es-ES_tradnl"/>
+        </w:rPr>
+        <w:t>cajanumero</w:t>
+      </w:r>
+      <w:proofErr w:type="spellEnd"/>
+      <w:r>
+        <w:rPr>
+          <w:rFonts w:ascii="Menlo" w:eastAsia="Times New Roman" w:hAnsi="Menlo" w:cs="Menlo"/>
+          <w:b/>
+          <w:bCs/>
+          <w:color w:val="F25A00"/>
+          <w:szCs w:val="20"/>
+          <w:lang w:eastAsia="es-ES_tradnl"/>
+        </w:rPr>
+        <w:t>’</w:t>
+      </w:r>
+      <w:r>
+        <w:rPr>
+          <w:rFonts w:ascii="Menlo" w:eastAsia="Times New Roman" w:hAnsi="Menlo" w:cs="Menlo"/>
+          <w:b/>
+          <w:bCs/>
+          <w:color w:val="000000"/>
+          <w:szCs w:val="20"/>
+          <w:lang w:eastAsia="es-ES_tradnl"/>
+        </w:rPr>
+        <w:t xml:space="preserve"> </w:t>
+      </w:r>
+      <w:r>
+        <w:rPr>
+          <w:rFonts w:ascii="Menlo" w:eastAsia="Times New Roman" w:hAnsi="Menlo" w:cs="Menlo"/>
+          <w:b/>
+          <w:bCs/>
+          <w:color w:val="F92672"/>
+          <w:szCs w:val="20"/>
+          <w:lang w:eastAsia="es-ES_tradnl"/>
+        </w:rPr>
+        <w:t>in</w:t>
+      </w:r>
+      <w:r>
+        <w:rPr>
+          <w:rFonts w:ascii="Menlo" w:eastAsia="Times New Roman" w:hAnsi="Menlo" w:cs="Menlo"/>
+          <w:b/>
+          <w:bCs/>
+          <w:color w:val="000000"/>
+          <w:szCs w:val="20"/>
+          <w:lang w:eastAsia="es-ES_tradnl"/>
+        </w:rPr>
+        <w:t xml:space="preserve"> </w:t>
+      </w:r>
+      <w:proofErr w:type="spellStart"/>
+      <w:r>
+        <w:rPr>
+          <w:rFonts w:ascii="Menlo" w:eastAsia="Times New Roman" w:hAnsi="Menlo" w:cs="Menlo"/>
+          <w:b/>
+          <w:bCs/>
+          <w:color w:val="000000"/>
+          <w:szCs w:val="20"/>
+          <w:lang w:eastAsia="es-ES_tradnl"/>
+        </w:rPr>
+        <w:t>request.</w:t>
+      </w:r>
+      <w:r>
+        <w:rPr>
+          <w:rFonts w:ascii="Menlo" w:eastAsia="Times New Roman" w:hAnsi="Menlo" w:cs="Menlo"/>
+          <w:b/>
+          <w:bCs/>
+          <w:color w:val="AE81FF"/>
+          <w:szCs w:val="20"/>
+          <w:lang w:eastAsia="es-ES_tradnl"/>
+        </w:rPr>
+        <w:t>POST</w:t>
+      </w:r>
+      <w:proofErr w:type="spellEnd"/>
+      <w:r>
+        <w:rPr>
+          <w:rFonts w:ascii="Menlo" w:eastAsia="Times New Roman" w:hAnsi="Menlo" w:cs="Menlo"/>
+          <w:b/>
+          <w:bCs/>
+          <w:color w:val="000000"/>
+          <w:szCs w:val="20"/>
+          <w:lang w:eastAsia="es-ES_tradnl"/>
+        </w:rPr>
+        <w:t>):</w:t>
+      </w:r>
+    </w:p>
+    <w:p>
+      <w:pPr>
+        <w:shd w:val="clear" w:color="auto" w:fill="FFFFFF"/>
+        <w:rPr>
+          <w:rFonts w:ascii="Menlo" w:eastAsia="Times New Roman" w:hAnsi="Menlo" w:cs="Menlo"/>
+          <w:b/>
+          <w:bCs/>
+          <w:color w:val="000000"/>
+          <w:szCs w:val="20"/>
+          <w:lang w:eastAsia="es-ES_tradnl"/>
+        </w:rPr>
+      </w:pPr>
+      <w:r>
+        <w:rPr>
+          <w:rFonts w:ascii="Menlo" w:eastAsia="Times New Roman" w:hAnsi="Menlo" w:cs="Menlo"/>
+          <w:b/>
+          <w:bCs/>
+          <w:color w:val="000000"/>
+          <w:szCs w:val="20"/>
+          <w:lang w:eastAsia="es-ES_tradnl"/>
+        </w:rPr>
+        <w:t xml:space="preserve">        dato </w:t>
+      </w:r>
+      <w:r>
+        <w:rPr>
+          <w:rFonts w:ascii="Menlo" w:eastAsia="Times New Roman" w:hAnsi="Menlo" w:cs="Menlo"/>
+          <w:b/>
+          <w:bCs/>
+          <w:color w:val="F92672"/>
+          <w:szCs w:val="20"/>
+          <w:lang w:eastAsia="es-ES_tradnl"/>
+        </w:rPr>
+        <w:t>=</w:t>
+      </w:r>
+      <w:r>
+        <w:rPr>
+          <w:rFonts w:ascii="Menlo" w:eastAsia="Times New Roman" w:hAnsi="Menlo" w:cs="Menlo"/>
+          <w:b/>
+          <w:bCs/>
+          <w:color w:val="000000"/>
+          <w:szCs w:val="20"/>
+          <w:lang w:eastAsia="es-ES_tradnl"/>
+        </w:rPr>
+        <w:t xml:space="preserve"> </w:t>
+      </w:r>
+      <w:proofErr w:type="spellStart"/>
+      <w:r>
+        <w:rPr>
+          <w:rFonts w:ascii="Menlo" w:eastAsia="Times New Roman" w:hAnsi="Menlo" w:cs="Menlo"/>
+          <w:b/>
+          <w:bCs/>
+          <w:color w:val="000000"/>
+          <w:szCs w:val="20"/>
+          <w:lang w:eastAsia="es-ES_tradnl"/>
+        </w:rPr>
+        <w:t>request.</w:t>
+      </w:r>
+      <w:r>
+        <w:rPr>
+          <w:rFonts w:ascii="Menlo" w:eastAsia="Times New Roman" w:hAnsi="Menlo" w:cs="Menlo"/>
+          <w:b/>
+          <w:bCs/>
+          <w:color w:val="AE81FF"/>
+          <w:szCs w:val="20"/>
+          <w:lang w:eastAsia="es-ES_tradnl"/>
+        </w:rPr>
+        <w:t>POST</w:t>
+      </w:r>
+      <w:proofErr w:type="spellEnd"/>
+      <w:r>
+        <w:rPr>
+          <w:rFonts w:ascii="Menlo" w:eastAsia="Times New Roman" w:hAnsi="Menlo" w:cs="Menlo"/>
+          <w:b/>
+          <w:bCs/>
+          <w:color w:val="000000"/>
+          <w:szCs w:val="20"/>
+          <w:lang w:eastAsia="es-ES_tradnl"/>
+        </w:rPr>
+        <w:t>[</w:t>
+      </w:r>
+      <w:r>
+        <w:rPr>
+          <w:rFonts w:ascii="Menlo" w:eastAsia="Times New Roman" w:hAnsi="Menlo" w:cs="Menlo"/>
+          <w:b/>
+          <w:bCs/>
+          <w:color w:val="F25A00"/>
+          <w:szCs w:val="20"/>
+          <w:lang w:eastAsia="es-ES_tradnl"/>
+        </w:rPr>
+        <w:t>“</w:t>
+      </w:r>
+      <w:proofErr w:type="spellStart"/>
+      <w:r>
+        <w:rPr>
+          <w:rFonts w:ascii="Menlo" w:eastAsia="Times New Roman" w:hAnsi="Menlo" w:cs="Menlo"/>
+          <w:b/>
+          <w:bCs/>
+          <w:color w:val="F25A00"/>
+          <w:szCs w:val="20"/>
+          <w:lang w:eastAsia="es-ES_tradnl"/>
+        </w:rPr>
+        <w:t>cajanumero</w:t>
+      </w:r>
+      <w:proofErr w:type="spellEnd"/>
+      <w:r>
+        <w:rPr>
+          <w:rFonts w:ascii="Menlo" w:eastAsia="Times New Roman" w:hAnsi="Menlo" w:cs="Menlo"/>
+          <w:b/>
+          <w:bCs/>
+          <w:color w:val="F25A00"/>
+          <w:szCs w:val="20"/>
+          <w:lang w:eastAsia="es-ES_tradnl"/>
+        </w:rPr>
+        <w:t>”</w:t>
+      </w:r>
+      <w:r>
+        <w:rPr>
+          <w:rFonts w:ascii="Menlo" w:eastAsia="Times New Roman" w:hAnsi="Menlo" w:cs="Menlo"/>
+          <w:b/>
+          <w:bCs/>
+          <w:color w:val="000000"/>
+          <w:szCs w:val="20"/>
+          <w:lang w:eastAsia="es-ES_tradnl"/>
+        </w:rPr>
+        <w:t>]</w:t>
+      </w:r>
+    </w:p>
+    <w:p>
+      <w:pPr>
+        <w:shd w:val="clear" w:color="auto" w:fill="FFFFFF"/>
+        <w:rPr>
+          <w:rFonts w:ascii="Menlo" w:eastAsia="Times New Roman" w:hAnsi="Menlo" w:cs="Menlo"/>
+          <w:b/>
+          <w:bCs/>
+          <w:color w:val="000000"/>
+          <w:szCs w:val="20"/>
+          <w:lang w:eastAsia="es-ES_tradnl"/>
+        </w:rPr>
+      </w:pPr>
+      <w:r>
+        <w:rPr>
+          <w:rFonts w:ascii="Menlo" w:eastAsia="Times New Roman" w:hAnsi="Menlo" w:cs="Menlo"/>
+          <w:b/>
+          <w:bCs/>
+          <w:color w:val="000000"/>
+          <w:szCs w:val="20"/>
+          <w:lang w:eastAsia="es-ES_tradnl"/>
+        </w:rPr>
+        <w:t xml:space="preserve">        numero </w:t>
+      </w:r>
+      <w:r>
+        <w:rPr>
+          <w:rFonts w:ascii="Menlo" w:eastAsia="Times New Roman" w:hAnsi="Menlo" w:cs="Menlo"/>
+          <w:b/>
+          <w:bCs/>
+          <w:color w:val="F92672"/>
+          <w:szCs w:val="20"/>
+          <w:lang w:eastAsia="es-ES_tradnl"/>
+        </w:rPr>
+        <w:t>=</w:t>
+      </w:r>
+      <w:r>
+        <w:rPr>
+          <w:rFonts w:ascii="Menlo" w:eastAsia="Times New Roman" w:hAnsi="Menlo" w:cs="Menlo"/>
+          <w:b/>
+          <w:bCs/>
+          <w:color w:val="000000"/>
+          <w:szCs w:val="20"/>
+          <w:lang w:eastAsia="es-ES_tradnl"/>
+        </w:rPr>
+        <w:t xml:space="preserve"> </w:t>
+      </w:r>
+      <w:proofErr w:type="spellStart"/>
+      <w:r>
+        <w:rPr>
+          <w:rFonts w:ascii="Menlo" w:eastAsia="Times New Roman" w:hAnsi="Menlo" w:cs="Menlo"/>
+          <w:b/>
+          <w:bCs/>
+          <w:i/>
+          <w:iCs/>
+          <w:color w:val="28C6E4"/>
+          <w:szCs w:val="20"/>
+          <w:lang w:eastAsia="es-ES_tradnl"/>
+        </w:rPr>
+        <w:t>int</w:t>
+      </w:r>
+      <w:proofErr w:type="spellEnd"/>
+      <w:r>
+        <w:rPr>
+          <w:rFonts w:ascii="Menlo" w:eastAsia="Times New Roman" w:hAnsi="Menlo" w:cs="Menlo"/>
+          <w:b/>
+          <w:bCs/>
+          <w:color w:val="000000"/>
+          <w:szCs w:val="20"/>
+          <w:lang w:eastAsia="es-ES_tradnl"/>
+        </w:rPr>
+        <w:t>(dato)</w:t>
+      </w:r>
+    </w:p>
+    <w:p>
+      <w:pPr>
+        <w:shd w:val="clear" w:color="auto" w:fill="FFFFFF"/>
+        <w:rPr>
+          <w:rFonts w:ascii="Menlo" w:eastAsia="Times New Roman" w:hAnsi="Menlo" w:cs="Menlo"/>
+          <w:b/>
+          <w:bCs/>
+          <w:color w:val="000000"/>
+          <w:szCs w:val="20"/>
+          <w:lang w:eastAsia="es-ES_tradnl"/>
+        </w:rPr>
+      </w:pPr>
+      <w:r>
+        <w:rPr>
+          <w:rFonts w:ascii="Menlo" w:eastAsia="Times New Roman" w:hAnsi="Menlo" w:cs="Menlo"/>
+          <w:b/>
+          <w:bCs/>
+          <w:color w:val="000000"/>
+          <w:szCs w:val="20"/>
+          <w:lang w:eastAsia="es-ES_tradnl"/>
+        </w:rPr>
+        <w:t xml:space="preserve">        </w:t>
+      </w:r>
+      <w:proofErr w:type="spellStart"/>
+      <w:r>
+        <w:rPr>
+          <w:rFonts w:ascii="Menlo" w:eastAsia="Times New Roman" w:hAnsi="Menlo" w:cs="Menlo"/>
+          <w:b/>
+          <w:bCs/>
+          <w:color w:val="000000"/>
+          <w:szCs w:val="20"/>
+          <w:lang w:eastAsia="es-ES_tradnl"/>
+        </w:rPr>
+        <w:t>listaTabla</w:t>
+      </w:r>
+      <w:proofErr w:type="spellEnd"/>
+      <w:r>
+        <w:rPr>
+          <w:rFonts w:ascii="Menlo" w:eastAsia="Times New Roman" w:hAnsi="Menlo" w:cs="Menlo"/>
+          <w:b/>
+          <w:bCs/>
+          <w:color w:val="000000"/>
+          <w:szCs w:val="20"/>
+          <w:lang w:eastAsia="es-ES_tradnl"/>
+        </w:rPr>
+        <w:t xml:space="preserve"> </w:t>
+      </w:r>
+      <w:r>
+        <w:rPr>
+          <w:rFonts w:ascii="Menlo" w:eastAsia="Times New Roman" w:hAnsi="Menlo" w:cs="Menlo"/>
+          <w:b/>
+          <w:bCs/>
+          <w:color w:val="F92672"/>
+          <w:szCs w:val="20"/>
+          <w:lang w:eastAsia="es-ES_tradnl"/>
+        </w:rPr>
+        <w:t>=</w:t>
+      </w:r>
+      <w:r>
+        <w:rPr>
+          <w:rFonts w:ascii="Menlo" w:eastAsia="Times New Roman" w:hAnsi="Menlo" w:cs="Menlo"/>
+          <w:b/>
+          <w:bCs/>
+          <w:color w:val="000000"/>
+          <w:szCs w:val="20"/>
+          <w:lang w:eastAsia="es-ES_tradnl"/>
+        </w:rPr>
+        <w:t xml:space="preserve"> []</w:t>
+      </w:r>
+    </w:p>
+    <w:p>
+      <w:pPr>
+        <w:shd w:val="clear" w:color="auto" w:fill="FFFFFF"/>
+        <w:rPr>
+          <w:rFonts w:ascii="Menlo" w:eastAsia="Times New Roman" w:hAnsi="Menlo" w:cs="Menlo"/>
+          <w:b/>
+          <w:bCs/>
+          <w:color w:val="000000"/>
+          <w:szCs w:val="20"/>
+          <w:lang w:eastAsia="es-ES_tradnl"/>
+        </w:rPr>
+      </w:pPr>
+      <w:r>
+        <w:rPr>
+          <w:rFonts w:ascii="Menlo" w:eastAsia="Times New Roman" w:hAnsi="Menlo" w:cs="Menlo"/>
+          <w:b/>
+          <w:bCs/>
+          <w:color w:val="000000"/>
+          <w:szCs w:val="20"/>
+          <w:lang w:eastAsia="es-ES_tradnl"/>
+        </w:rPr>
+        <w:t xml:space="preserve">        </w:t>
+      </w:r>
+      <w:proofErr w:type="spellStart"/>
+      <w:r>
+        <w:rPr>
+          <w:rFonts w:ascii="Menlo" w:eastAsia="Times New Roman" w:hAnsi="Menlo" w:cs="Menlo"/>
+          <w:b/>
+          <w:bCs/>
+          <w:color w:val="F92672"/>
+          <w:szCs w:val="20"/>
+          <w:lang w:eastAsia="es-ES_tradnl"/>
+        </w:rPr>
+        <w:t>for</w:t>
+      </w:r>
+      <w:proofErr w:type="spellEnd"/>
+      <w:r>
+        <w:rPr>
+          <w:rFonts w:ascii="Menlo" w:eastAsia="Times New Roman" w:hAnsi="Menlo" w:cs="Menlo"/>
+          <w:b/>
+          <w:bCs/>
+          <w:color w:val="000000"/>
+          <w:szCs w:val="20"/>
+          <w:lang w:eastAsia="es-ES_tradnl"/>
+        </w:rPr>
+        <w:t xml:space="preserve"> i </w:t>
+      </w:r>
+      <w:r>
+        <w:rPr>
+          <w:rFonts w:ascii="Menlo" w:eastAsia="Times New Roman" w:hAnsi="Menlo" w:cs="Menlo"/>
+          <w:b/>
+          <w:bCs/>
+          <w:color w:val="F92672"/>
+          <w:szCs w:val="20"/>
+          <w:lang w:eastAsia="es-ES_tradnl"/>
+        </w:rPr>
+        <w:t>in</w:t>
+      </w:r>
+      <w:r>
+        <w:rPr>
+          <w:rFonts w:ascii="Menlo" w:eastAsia="Times New Roman" w:hAnsi="Menlo" w:cs="Menlo"/>
+          <w:b/>
+          <w:bCs/>
+          <w:color w:val="000000"/>
+          <w:szCs w:val="20"/>
+          <w:lang w:eastAsia="es-ES_tradnl"/>
+        </w:rPr>
+        <w:t xml:space="preserve"> </w:t>
+      </w:r>
+      <w:proofErr w:type="spellStart"/>
+      <w:proofErr w:type="gramStart"/>
+      <w:r>
+        <w:rPr>
+          <w:rFonts w:ascii="Menlo" w:eastAsia="Times New Roman" w:hAnsi="Menlo" w:cs="Menlo"/>
+          <w:b/>
+          <w:bCs/>
+          <w:color w:val="28C6E4"/>
+          <w:szCs w:val="20"/>
+          <w:lang w:eastAsia="es-ES_tradnl"/>
+        </w:rPr>
+        <w:t>range</w:t>
+      </w:r>
+      <w:proofErr w:type="spellEnd"/>
+      <w:r>
+        <w:rPr>
+          <w:rFonts w:ascii="Menlo" w:eastAsia="Times New Roman" w:hAnsi="Menlo" w:cs="Menlo"/>
+          <w:b/>
+          <w:bCs/>
+          <w:color w:val="000000"/>
+          <w:szCs w:val="20"/>
+          <w:lang w:eastAsia="es-ES_tradnl"/>
+        </w:rPr>
+        <w:t>(</w:t>
+      </w:r>
+      <w:proofErr w:type="gramEnd"/>
+      <w:r>
+        <w:rPr>
+          <w:rFonts w:ascii="Menlo" w:eastAsia="Times New Roman" w:hAnsi="Menlo" w:cs="Menlo"/>
+          <w:b/>
+          <w:bCs/>
+          <w:color w:val="AE81FF"/>
+          <w:szCs w:val="20"/>
+          <w:lang w:eastAsia="es-ES_tradnl"/>
+        </w:rPr>
+        <w:t>1</w:t>
+      </w:r>
+      <w:r>
+        <w:rPr>
+          <w:rFonts w:ascii="Menlo" w:eastAsia="Times New Roman" w:hAnsi="Menlo" w:cs="Menlo"/>
+          <w:b/>
+          <w:bCs/>
+          <w:color w:val="AE81FF"/>
+          <w:szCs w:val="20"/>
+          <w:lang w:eastAsia="es-ES_tradnl"/>
+        </w:rPr>
+        <w:t>0</w:t>
+      </w:r>
+      <w:r>
+        <w:rPr>
+          <w:rFonts w:ascii="Menlo" w:eastAsia="Times New Roman" w:hAnsi="Menlo" w:cs="Menlo"/>
+          <w:b/>
+          <w:bCs/>
+          <w:color w:val="000000"/>
+          <w:szCs w:val="20"/>
+          <w:lang w:eastAsia="es-ES_tradnl"/>
+        </w:rPr>
+        <w:t>):</w:t>
+      </w:r>
+    </w:p>
+    <w:p>
+      <w:pPr>
+        <w:shd w:val="clear" w:color="auto" w:fill="FFFFFF"/>
+        <w:rPr>
+          <w:rFonts w:ascii="Menlo" w:eastAsia="Times New Roman" w:hAnsi="Menlo" w:cs="Menlo"/>
+          <w:b/>
+          <w:bCs/>
+          <w:color w:val="000000"/>
+          <w:szCs w:val="20"/>
+          <w:lang w:eastAsia="es-ES_tradnl"/>
+        </w:rPr>
+      </w:pPr>
+      <w:r>
+        <w:rPr>
+          <w:rFonts w:ascii="Menlo" w:eastAsia="Times New Roman" w:hAnsi="Menlo" w:cs="Menlo"/>
+          <w:b/>
+          <w:bCs/>
+          <w:color w:val="000000"/>
+          <w:szCs w:val="20"/>
+          <w:lang w:eastAsia="es-ES_tradnl"/>
+        </w:rPr>
+        <w:t xml:space="preserve">            resultado </w:t>
+      </w:r>
+      <w:r>
+        <w:rPr>
+          <w:rFonts w:ascii="Menlo" w:eastAsia="Times New Roman" w:hAnsi="Menlo" w:cs="Menlo"/>
+          <w:b/>
+          <w:bCs/>
+          <w:color w:val="F92672"/>
+          <w:szCs w:val="20"/>
+          <w:lang w:eastAsia="es-ES_tradnl"/>
+        </w:rPr>
+        <w:t>=</w:t>
+      </w:r>
+      <w:r>
+        <w:rPr>
+          <w:rFonts w:ascii="Menlo" w:eastAsia="Times New Roman" w:hAnsi="Menlo" w:cs="Menlo"/>
+          <w:b/>
+          <w:bCs/>
+          <w:color w:val="000000"/>
+          <w:szCs w:val="20"/>
+          <w:lang w:eastAsia="es-ES_tradnl"/>
+        </w:rPr>
+        <w:t xml:space="preserve"> numero </w:t>
+      </w:r>
+      <w:r>
+        <w:rPr>
+          <w:rFonts w:ascii="Menlo" w:eastAsia="Times New Roman" w:hAnsi="Menlo" w:cs="Menlo"/>
+          <w:b/>
+          <w:bCs/>
+          <w:color w:val="F92672"/>
+          <w:szCs w:val="20"/>
+          <w:lang w:eastAsia="es-ES_tradnl"/>
+        </w:rPr>
+        <w:t>*</w:t>
+      </w:r>
+      <w:r>
+        <w:rPr>
+          <w:rFonts w:ascii="Menlo" w:eastAsia="Times New Roman" w:hAnsi="Menlo" w:cs="Menlo"/>
+          <w:b/>
+          <w:bCs/>
+          <w:color w:val="000000"/>
+          <w:szCs w:val="20"/>
+          <w:lang w:eastAsia="es-ES_tradnl"/>
+        </w:rPr>
+        <w:t xml:space="preserve"> (i </w:t>
+      </w:r>
+      <w:r>
+        <w:rPr>
+          <w:rFonts w:ascii="Menlo" w:eastAsia="Times New Roman" w:hAnsi="Menlo" w:cs="Menlo"/>
+          <w:b/>
+          <w:bCs/>
+          <w:color w:val="F92672"/>
+          <w:szCs w:val="20"/>
+          <w:lang w:eastAsia="es-ES_tradnl"/>
+        </w:rPr>
+        <w:t>+</w:t>
+      </w:r>
+      <w:r>
+        <w:rPr>
+          <w:rFonts w:ascii="Menlo" w:eastAsia="Times New Roman" w:hAnsi="Menlo" w:cs="Menlo"/>
+          <w:b/>
+          <w:bCs/>
+          <w:color w:val="000000"/>
+          <w:szCs w:val="20"/>
+          <w:lang w:eastAsia="es-ES_tradnl"/>
+        </w:rPr>
+        <w:t xml:space="preserve"> </w:t>
+      </w:r>
+      <w:r>
+        <w:rPr>
+          <w:rFonts w:ascii="Menlo" w:eastAsia="Times New Roman" w:hAnsi="Menlo" w:cs="Menlo"/>
+          <w:b/>
+          <w:bCs/>
+          <w:color w:val="AE81FF"/>
+          <w:szCs w:val="20"/>
+          <w:lang w:eastAsia="es-ES_tradnl"/>
+        </w:rPr>
+        <w:t>1</w:t>
+      </w:r>
+      <w:r>
+        <w:rPr>
+          <w:rFonts w:ascii="Menlo" w:eastAsia="Times New Roman" w:hAnsi="Menlo" w:cs="Menlo"/>
+          <w:b/>
+          <w:bCs/>
+          <w:color w:val="000000"/>
+          <w:szCs w:val="20"/>
+          <w:lang w:eastAsia="es-ES_tradnl"/>
+        </w:rPr>
+        <w:t xml:space="preserve">) </w:t>
+      </w:r>
+    </w:p>
+    <w:p>
+      <w:pPr>
+        <w:shd w:val="clear" w:color="auto" w:fill="FFFFFF"/>
+        <w:rPr>
+          <w:rFonts w:ascii="Menlo" w:eastAsia="Times New Roman" w:hAnsi="Menlo" w:cs="Menlo"/>
+          <w:b/>
+          <w:bCs/>
+          <w:color w:val="000000"/>
+          <w:szCs w:val="20"/>
+          <w:lang w:eastAsia="es-ES_tradnl"/>
+        </w:rPr>
+      </w:pPr>
+      <w:r>
+        <w:rPr>
+          <w:rFonts w:ascii="Menlo" w:eastAsia="Times New Roman" w:hAnsi="Menlo" w:cs="Menlo"/>
+          <w:b/>
+          <w:bCs/>
+          <w:color w:val="000000"/>
+          <w:szCs w:val="20"/>
+          <w:lang w:eastAsia="es-ES_tradnl"/>
+        </w:rPr>
+        <w:t xml:space="preserve">            </w:t>
+      </w:r>
+      <w:r>
+        <w:rPr>
+          <w:rFonts w:ascii="Menlo" w:eastAsia="Times New Roman" w:hAnsi="Menlo" w:cs="Menlo"/>
+          <w:b/>
+          <w:bCs/>
+          <w:color w:val="000000"/>
+          <w:szCs w:val="20"/>
+          <w:lang w:eastAsia="es-ES_tradnl"/>
+        </w:rPr>
+        <w:t>operación</w:t>
+      </w:r>
+      <w:r>
+        <w:rPr>
+          <w:rFonts w:ascii="Menlo" w:eastAsia="Times New Roman" w:hAnsi="Menlo" w:cs="Menlo"/>
+          <w:b/>
+          <w:bCs/>
+          <w:color w:val="000000"/>
+          <w:szCs w:val="20"/>
+          <w:lang w:eastAsia="es-ES_tradnl"/>
+        </w:rPr>
+        <w:t xml:space="preserve"> </w:t>
+      </w:r>
+      <w:r>
+        <w:rPr>
+          <w:rFonts w:ascii="Menlo" w:eastAsia="Times New Roman" w:hAnsi="Menlo" w:cs="Menlo"/>
+          <w:b/>
+          <w:bCs/>
+          <w:color w:val="F92672"/>
+          <w:szCs w:val="20"/>
+          <w:lang w:eastAsia="es-ES_tradnl"/>
+        </w:rPr>
+        <w:t>=</w:t>
+      </w:r>
+      <w:r>
+        <w:rPr>
+          <w:rFonts w:ascii="Menlo" w:eastAsia="Times New Roman" w:hAnsi="Menlo" w:cs="Menlo"/>
+          <w:b/>
+          <w:bCs/>
+          <w:color w:val="000000"/>
+          <w:szCs w:val="20"/>
+          <w:lang w:eastAsia="es-ES_tradnl"/>
+        </w:rPr>
+        <w:t xml:space="preserve"> </w:t>
+      </w:r>
+      <w:proofErr w:type="spellStart"/>
+      <w:r>
+        <w:rPr>
+          <w:rFonts w:ascii="Menlo" w:eastAsia="Times New Roman" w:hAnsi="Menlo" w:cs="Menlo"/>
+          <w:b/>
+          <w:bCs/>
+          <w:i/>
+          <w:iCs/>
+          <w:color w:val="28C6E4"/>
+          <w:szCs w:val="20"/>
+          <w:lang w:eastAsia="es-ES_tradnl"/>
+        </w:rPr>
+        <w:t>str</w:t>
+      </w:r>
+      <w:proofErr w:type="spellEnd"/>
+      <w:r>
+        <w:rPr>
+          <w:rFonts w:ascii="Menlo" w:eastAsia="Times New Roman" w:hAnsi="Menlo" w:cs="Menlo"/>
+          <w:b/>
+          <w:bCs/>
+          <w:color w:val="000000"/>
+          <w:szCs w:val="20"/>
+          <w:lang w:eastAsia="es-ES_tradnl"/>
+        </w:rPr>
+        <w:t xml:space="preserve">(numero) </w:t>
+      </w:r>
+      <w:r>
+        <w:rPr>
+          <w:rFonts w:ascii="Menlo" w:eastAsia="Times New Roman" w:hAnsi="Menlo" w:cs="Menlo"/>
+          <w:b/>
+          <w:bCs/>
+          <w:color w:val="F92672"/>
+          <w:szCs w:val="20"/>
+          <w:lang w:eastAsia="es-ES_tradnl"/>
+        </w:rPr>
+        <w:t>+</w:t>
+      </w:r>
+      <w:r>
+        <w:rPr>
+          <w:rFonts w:ascii="Menlo" w:eastAsia="Times New Roman" w:hAnsi="Menlo" w:cs="Menlo"/>
+          <w:b/>
+          <w:bCs/>
+          <w:color w:val="000000"/>
+          <w:szCs w:val="20"/>
+          <w:lang w:eastAsia="es-ES_tradnl"/>
+        </w:rPr>
+        <w:t xml:space="preserve"> </w:t>
+      </w:r>
+      <w:proofErr w:type="gramStart"/>
+      <w:r>
+        <w:rPr>
+          <w:rFonts w:ascii="Menlo" w:eastAsia="Times New Roman" w:hAnsi="Menlo" w:cs="Menlo"/>
+          <w:b/>
+          <w:bCs/>
+          <w:color w:val="F25A00"/>
+          <w:szCs w:val="20"/>
+          <w:lang w:eastAsia="es-ES_tradnl"/>
+        </w:rPr>
+        <w:t>“</w:t>
+      </w:r>
+      <w:r>
+        <w:rPr>
+          <w:rFonts w:ascii="Menlo" w:eastAsia="Times New Roman" w:hAnsi="Menlo" w:cs="Menlo"/>
+          <w:b/>
+          <w:bCs/>
+          <w:color w:val="F25A00"/>
+          <w:szCs w:val="20"/>
+          <w:lang w:eastAsia="es-ES_tradnl"/>
+        </w:rPr>
+        <w:t xml:space="preserve"> *</w:t>
+      </w:r>
+      <w:proofErr w:type="gramEnd"/>
+      <w:r>
+        <w:rPr>
+          <w:rFonts w:ascii="Menlo" w:eastAsia="Times New Roman" w:hAnsi="Menlo" w:cs="Menlo"/>
+          <w:b/>
+          <w:bCs/>
+          <w:color w:val="F25A00"/>
+          <w:szCs w:val="20"/>
+          <w:lang w:eastAsia="es-ES_tradnl"/>
+        </w:rPr>
+        <w:t xml:space="preserve"> </w:t>
+      </w:r>
+      <w:r>
+        <w:rPr>
+          <w:rFonts w:ascii="Menlo" w:eastAsia="Times New Roman" w:hAnsi="Menlo" w:cs="Menlo"/>
+          <w:b/>
+          <w:bCs/>
+          <w:color w:val="F25A00"/>
+          <w:szCs w:val="20"/>
+          <w:lang w:eastAsia="es-ES_tradnl"/>
+        </w:rPr>
+        <w:t>“</w:t>
+      </w:r>
+      <w:r>
+        <w:rPr>
+          <w:rFonts w:ascii="Menlo" w:eastAsia="Times New Roman" w:hAnsi="Menlo" w:cs="Menlo"/>
+          <w:b/>
+          <w:bCs/>
+          <w:color w:val="000000"/>
+          <w:szCs w:val="20"/>
+          <w:lang w:eastAsia="es-ES_tradnl"/>
+        </w:rPr>
+        <w:t xml:space="preserve"> </w:t>
+      </w:r>
+      <w:r>
+        <w:rPr>
+          <w:rFonts w:ascii="Menlo" w:eastAsia="Times New Roman" w:hAnsi="Menlo" w:cs="Menlo"/>
+          <w:b/>
+          <w:bCs/>
+          <w:color w:val="F92672"/>
+          <w:szCs w:val="20"/>
+          <w:lang w:eastAsia="es-ES_tradnl"/>
+        </w:rPr>
+        <w:t>+</w:t>
+      </w:r>
+      <w:r>
+        <w:rPr>
+          <w:rFonts w:ascii="Menlo" w:eastAsia="Times New Roman" w:hAnsi="Menlo" w:cs="Menlo"/>
+          <w:b/>
+          <w:bCs/>
+          <w:color w:val="000000"/>
+          <w:szCs w:val="20"/>
+          <w:lang w:eastAsia="es-ES_tradnl"/>
+        </w:rPr>
+        <w:t xml:space="preserve"> </w:t>
+      </w:r>
+      <w:proofErr w:type="spellStart"/>
+      <w:r>
+        <w:rPr>
+          <w:rFonts w:ascii="Menlo" w:eastAsia="Times New Roman" w:hAnsi="Menlo" w:cs="Menlo"/>
+          <w:b/>
+          <w:bCs/>
+          <w:i/>
+          <w:iCs/>
+          <w:color w:val="28C6E4"/>
+          <w:szCs w:val="20"/>
+          <w:lang w:eastAsia="es-ES_tradnl"/>
+        </w:rPr>
+        <w:t>str</w:t>
+      </w:r>
+      <w:proofErr w:type="spellEnd"/>
+      <w:r>
+        <w:rPr>
+          <w:rFonts w:ascii="Menlo" w:eastAsia="Times New Roman" w:hAnsi="Menlo" w:cs="Menlo"/>
+          <w:b/>
+          <w:bCs/>
+          <w:color w:val="000000"/>
+          <w:szCs w:val="20"/>
+          <w:lang w:eastAsia="es-ES_tradnl"/>
+        </w:rPr>
+        <w:t xml:space="preserve">((i </w:t>
+      </w:r>
+      <w:r>
+        <w:rPr>
+          <w:rFonts w:ascii="Menlo" w:eastAsia="Times New Roman" w:hAnsi="Menlo" w:cs="Menlo"/>
+          <w:b/>
+          <w:bCs/>
+          <w:color w:val="F92672"/>
+          <w:szCs w:val="20"/>
+          <w:lang w:eastAsia="es-ES_tradnl"/>
+        </w:rPr>
+        <w:t>+</w:t>
+      </w:r>
+      <w:r>
+        <w:rPr>
+          <w:rFonts w:ascii="Menlo" w:eastAsia="Times New Roman" w:hAnsi="Menlo" w:cs="Menlo"/>
+          <w:b/>
+          <w:bCs/>
+          <w:color w:val="000000"/>
+          <w:szCs w:val="20"/>
+          <w:lang w:eastAsia="es-ES_tradnl"/>
+        </w:rPr>
+        <w:t xml:space="preserve"> </w:t>
+      </w:r>
+      <w:r>
+        <w:rPr>
+          <w:rFonts w:ascii="Menlo" w:eastAsia="Times New Roman" w:hAnsi="Menlo" w:cs="Menlo"/>
+          <w:b/>
+          <w:bCs/>
+          <w:color w:val="AE81FF"/>
+          <w:szCs w:val="20"/>
+          <w:lang w:eastAsia="es-ES_tradnl"/>
+        </w:rPr>
+        <w:t>1</w:t>
+      </w:r>
+      <w:r>
+        <w:rPr>
+          <w:rFonts w:ascii="Menlo" w:eastAsia="Times New Roman" w:hAnsi="Menlo" w:cs="Menlo"/>
+          <w:b/>
+          <w:bCs/>
+          <w:color w:val="000000"/>
+          <w:szCs w:val="20"/>
+          <w:lang w:eastAsia="es-ES_tradnl"/>
+        </w:rPr>
+        <w:t>))</w:t>
+      </w:r>
+    </w:p>
+    <w:p>
+      <w:pPr>
+        <w:shd w:val="clear" w:color="auto" w:fill="FFFFFF"/>
+        <w:rPr>
+          <w:rFonts w:ascii="Menlo" w:eastAsia="Times New Roman" w:hAnsi="Menlo" w:cs="Menlo"/>
+          <w:b/>
+          <w:bCs/>
+          <w:color w:val="000000"/>
+          <w:szCs w:val="20"/>
+          <w:lang w:eastAsia="es-ES_tradnl"/>
+        </w:rPr>
+      </w:pPr>
+      <w:r>
+        <w:rPr>
+          <w:rFonts w:ascii="Menlo" w:eastAsia="Times New Roman" w:hAnsi="Menlo" w:cs="Menlo"/>
+          <w:b/>
+          <w:bCs/>
+          <w:color w:val="000000"/>
+          <w:szCs w:val="20"/>
+          <w:lang w:eastAsia="es-ES_tradnl"/>
+        </w:rPr>
+        <w:t xml:space="preserve">            </w:t>
+      </w:r>
+      <w:proofErr w:type="spellStart"/>
+      <w:r>
+        <w:rPr>
+          <w:rFonts w:ascii="Menlo" w:eastAsia="Times New Roman" w:hAnsi="Menlo" w:cs="Menlo"/>
+          <w:b/>
+          <w:bCs/>
+          <w:color w:val="000000"/>
+          <w:szCs w:val="20"/>
+          <w:lang w:eastAsia="es-ES_tradnl"/>
+        </w:rPr>
+        <w:t>listaTabla.append</w:t>
+      </w:r>
+      <w:proofErr w:type="spellEnd"/>
+      <w:r>
+        <w:rPr>
+          <w:rFonts w:ascii="Menlo" w:eastAsia="Times New Roman" w:hAnsi="Menlo" w:cs="Menlo"/>
+          <w:b/>
+          <w:bCs/>
+          <w:color w:val="000000"/>
+          <w:szCs w:val="20"/>
+          <w:lang w:eastAsia="es-ES_tradnl"/>
+        </w:rPr>
+        <w:t>({</w:t>
+      </w:r>
+    </w:p>
+    <w:p>
+      <w:pPr>
+        <w:shd w:val="clear" w:color="auto" w:fill="FFFFFF"/>
+        <w:rPr>
+          <w:rFonts w:ascii="Menlo" w:eastAsia="Times New Roman" w:hAnsi="Menlo" w:cs="Menlo"/>
+          <w:b/>
+          <w:bCs/>
+          <w:color w:val="000000"/>
+          <w:szCs w:val="20"/>
+          <w:lang w:eastAsia="es-ES_tradnl"/>
+        </w:rPr>
+      </w:pPr>
+      <w:r>
+        <w:rPr>
+          <w:rFonts w:ascii="Menlo" w:eastAsia="Times New Roman" w:hAnsi="Menlo" w:cs="Menlo"/>
+          <w:b/>
+          <w:bCs/>
+          <w:color w:val="000000"/>
+          <w:szCs w:val="20"/>
+          <w:lang w:eastAsia="es-ES_tradnl"/>
+        </w:rPr>
+        <w:t xml:space="preserve">                </w:t>
+      </w:r>
+      <w:r>
+        <w:rPr>
+          <w:rFonts w:ascii="Menlo" w:eastAsia="Times New Roman" w:hAnsi="Menlo" w:cs="Menlo"/>
+          <w:b/>
+          <w:bCs/>
+          <w:color w:val="F25A00"/>
+          <w:szCs w:val="20"/>
+          <w:lang w:eastAsia="es-ES_tradnl"/>
+        </w:rPr>
+        <w:t>“operación”</w:t>
+      </w:r>
+      <w:r>
+        <w:rPr>
+          <w:rFonts w:ascii="Menlo" w:eastAsia="Times New Roman" w:hAnsi="Menlo" w:cs="Menlo"/>
+          <w:b/>
+          <w:bCs/>
+          <w:color w:val="000000"/>
+          <w:szCs w:val="20"/>
+          <w:lang w:eastAsia="es-ES_tradnl"/>
+        </w:rPr>
+        <w:t xml:space="preserve">: </w:t>
+      </w:r>
+      <w:r>
+        <w:rPr>
+          <w:rFonts w:ascii="Menlo" w:eastAsia="Times New Roman" w:hAnsi="Menlo" w:cs="Menlo"/>
+          <w:b/>
+          <w:bCs/>
+          <w:color w:val="000000"/>
+          <w:szCs w:val="20"/>
+          <w:lang w:eastAsia="es-ES_tradnl"/>
+        </w:rPr>
+        <w:t>operación</w:t>
+      </w:r>
+      <w:r>
+        <w:rPr>
+          <w:rFonts w:ascii="Menlo" w:eastAsia="Times New Roman" w:hAnsi="Menlo" w:cs="Menlo"/>
+          <w:b/>
+          <w:bCs/>
+          <w:color w:val="000000"/>
+          <w:szCs w:val="20"/>
+          <w:lang w:eastAsia="es-ES_tradnl"/>
+        </w:rPr>
+        <w:t>,</w:t>
+      </w:r>
+    </w:p>
+    <w:p>
+      <w:pPr>
+        <w:shd w:val="clear" w:color="auto" w:fill="FFFFFF"/>
+        <w:rPr>
+          <w:rFonts w:ascii="Menlo" w:eastAsia="Times New Roman" w:hAnsi="Menlo" w:cs="Menlo"/>
+          <w:b/>
+          <w:bCs/>
+          <w:color w:val="000000"/>
+          <w:szCs w:val="20"/>
+          <w:lang w:eastAsia="es-ES_tradnl"/>
+        </w:rPr>
+      </w:pPr>
+      <w:r>
+        <w:rPr>
+          <w:rFonts w:ascii="Menlo" w:eastAsia="Times New Roman" w:hAnsi="Menlo" w:cs="Menlo"/>
+          <w:b/>
+          <w:bCs/>
+          <w:color w:val="000000"/>
+          <w:szCs w:val="20"/>
+          <w:lang w:eastAsia="es-ES_tradnl"/>
+        </w:rPr>
+        <w:t xml:space="preserve">                </w:t>
+      </w:r>
+      <w:r>
+        <w:rPr>
+          <w:rFonts w:ascii="Menlo" w:eastAsia="Times New Roman" w:hAnsi="Menlo" w:cs="Menlo"/>
+          <w:b/>
+          <w:bCs/>
+          <w:color w:val="F25A00"/>
+          <w:szCs w:val="20"/>
+          <w:lang w:eastAsia="es-ES_tradnl"/>
+        </w:rPr>
+        <w:t>“</w:t>
+      </w:r>
+      <w:r>
+        <w:rPr>
+          <w:rFonts w:ascii="Menlo" w:eastAsia="Times New Roman" w:hAnsi="Menlo" w:cs="Menlo"/>
+          <w:b/>
+          <w:bCs/>
+          <w:color w:val="F25A00"/>
+          <w:szCs w:val="20"/>
+          <w:lang w:eastAsia="es-ES_tradnl"/>
+        </w:rPr>
+        <w:t>resultado</w:t>
+      </w:r>
+      <w:r>
+        <w:rPr>
+          <w:rFonts w:ascii="Menlo" w:eastAsia="Times New Roman" w:hAnsi="Menlo" w:cs="Menlo"/>
+          <w:b/>
+          <w:bCs/>
+          <w:color w:val="F25A00"/>
+          <w:szCs w:val="20"/>
+          <w:lang w:eastAsia="es-ES_tradnl"/>
+        </w:rPr>
+        <w:t>”</w:t>
+      </w:r>
+      <w:r>
+        <w:rPr>
+          <w:rFonts w:ascii="Menlo" w:eastAsia="Times New Roman" w:hAnsi="Menlo" w:cs="Menlo"/>
+          <w:b/>
+          <w:bCs/>
+          <w:color w:val="000000"/>
+          <w:szCs w:val="20"/>
+          <w:lang w:eastAsia="es-ES_tradnl"/>
+        </w:rPr>
+        <w:t>: resultado</w:t>
+      </w:r>
+    </w:p>
+    <w:p>
+      <w:pPr>
+        <w:shd w:val="clear" w:color="auto" w:fill="FFFFFF"/>
+        <w:rPr>
+          <w:rFonts w:ascii="Menlo" w:eastAsia="Times New Roman" w:hAnsi="Menlo" w:cs="Menlo"/>
+          <w:b/>
+          <w:bCs/>
+          <w:color w:val="000000"/>
+          <w:szCs w:val="20"/>
+          <w:lang w:eastAsia="es-ES_tradnl"/>
+        </w:rPr>
+      </w:pPr>
+      <w:r>
+        <w:rPr>
+          <w:rFonts w:ascii="Menlo" w:eastAsia="Times New Roman" w:hAnsi="Menlo" w:cs="Menlo"/>
+          <w:b/>
+          <w:bCs/>
+          <w:color w:val="000000"/>
+          <w:szCs w:val="20"/>
+          <w:lang w:eastAsia="es-ES_tradnl"/>
+        </w:rPr>
+        <w:t xml:space="preserve">            })</w:t>
+      </w:r>
+    </w:p>
+    <w:p>
+      <w:pPr>
+        <w:shd w:val="clear" w:color="auto" w:fill="FFFFFF"/>
+        <w:rPr>
+          <w:rFonts w:ascii="Menlo" w:eastAsia="Times New Roman" w:hAnsi="Menlo" w:cs="Menlo"/>
+          <w:b/>
+          <w:bCs/>
+          <w:color w:val="000000"/>
+          <w:szCs w:val="20"/>
+          <w:lang w:eastAsia="es-ES_tradnl"/>
+        </w:rPr>
+      </w:pPr>
+      <w:r>
+        <w:rPr>
+          <w:rFonts w:ascii="Menlo" w:eastAsia="Times New Roman" w:hAnsi="Menlo" w:cs="Menlo"/>
+          <w:b/>
+          <w:bCs/>
+          <w:color w:val="000000"/>
+          <w:szCs w:val="20"/>
+          <w:lang w:eastAsia="es-ES_tradnl"/>
+        </w:rPr>
+        <w:t xml:space="preserve">        </w:t>
+      </w:r>
+      <w:proofErr w:type="spellStart"/>
+      <w:r>
+        <w:rPr>
+          <w:rFonts w:ascii="Menlo" w:eastAsia="Times New Roman" w:hAnsi="Menlo" w:cs="Menlo"/>
+          <w:b/>
+          <w:bCs/>
+          <w:color w:val="000000"/>
+          <w:szCs w:val="20"/>
+          <w:lang w:eastAsia="es-ES_tradnl"/>
+        </w:rPr>
+        <w:t>context</w:t>
+      </w:r>
+      <w:proofErr w:type="spellEnd"/>
+      <w:r>
+        <w:rPr>
+          <w:rFonts w:ascii="Menlo" w:eastAsia="Times New Roman" w:hAnsi="Menlo" w:cs="Menlo"/>
+          <w:b/>
+          <w:bCs/>
+          <w:color w:val="000000"/>
+          <w:szCs w:val="20"/>
+          <w:lang w:eastAsia="es-ES_tradnl"/>
+        </w:rPr>
+        <w:t xml:space="preserve"> </w:t>
+      </w:r>
+      <w:r>
+        <w:rPr>
+          <w:rFonts w:ascii="Menlo" w:eastAsia="Times New Roman" w:hAnsi="Menlo" w:cs="Menlo"/>
+          <w:b/>
+          <w:bCs/>
+          <w:color w:val="F92672"/>
+          <w:szCs w:val="20"/>
+          <w:lang w:eastAsia="es-ES_tradnl"/>
+        </w:rPr>
+        <w:t>=</w:t>
+      </w:r>
+      <w:r>
+        <w:rPr>
+          <w:rFonts w:ascii="Menlo" w:eastAsia="Times New Roman" w:hAnsi="Menlo" w:cs="Menlo"/>
+          <w:b/>
+          <w:bCs/>
+          <w:color w:val="000000"/>
+          <w:szCs w:val="20"/>
+          <w:lang w:eastAsia="es-ES_tradnl"/>
+        </w:rPr>
+        <w:t xml:space="preserve"> {</w:t>
+      </w:r>
+    </w:p>
+    <w:p>
+      <w:pPr>
+        <w:shd w:val="clear" w:color="auto" w:fill="FFFFFF"/>
+        <w:rPr>
+          <w:rFonts w:ascii="Menlo" w:eastAsia="Times New Roman" w:hAnsi="Menlo" w:cs="Menlo"/>
+          <w:b/>
+          <w:bCs/>
+          <w:color w:val="000000"/>
+          <w:szCs w:val="20"/>
+          <w:lang w:eastAsia="es-ES_tradnl"/>
+        </w:rPr>
+      </w:pPr>
+      <w:r>
+        <w:rPr>
+          <w:rFonts w:ascii="Menlo" w:eastAsia="Times New Roman" w:hAnsi="Menlo" w:cs="Menlo"/>
+          <w:b/>
+          <w:bCs/>
+          <w:color w:val="000000"/>
+          <w:szCs w:val="20"/>
+          <w:lang w:eastAsia="es-ES_tradnl"/>
+        </w:rPr>
+        <w:t xml:space="preserve">            </w:t>
+      </w:r>
+      <w:r>
+        <w:rPr>
+          <w:rFonts w:ascii="Menlo" w:eastAsia="Times New Roman" w:hAnsi="Menlo" w:cs="Menlo"/>
+          <w:b/>
+          <w:bCs/>
+          <w:color w:val="F25A00"/>
+          <w:szCs w:val="20"/>
+          <w:lang w:eastAsia="es-ES_tradnl"/>
+        </w:rPr>
+        <w:t>“</w:t>
+      </w:r>
+      <w:proofErr w:type="spellStart"/>
+      <w:r>
+        <w:rPr>
+          <w:rFonts w:ascii="Menlo" w:eastAsia="Times New Roman" w:hAnsi="Menlo" w:cs="Menlo"/>
+          <w:b/>
+          <w:bCs/>
+          <w:color w:val="F25A00"/>
+          <w:szCs w:val="20"/>
+          <w:lang w:eastAsia="es-ES_tradnl"/>
+        </w:rPr>
+        <w:t>listatabla</w:t>
+      </w:r>
+      <w:proofErr w:type="spellEnd"/>
+      <w:r>
+        <w:rPr>
+          <w:rFonts w:ascii="Menlo" w:eastAsia="Times New Roman" w:hAnsi="Menlo" w:cs="Menlo"/>
+          <w:b/>
+          <w:bCs/>
+          <w:color w:val="F25A00"/>
+          <w:szCs w:val="20"/>
+          <w:lang w:eastAsia="es-ES_tradnl"/>
+        </w:rPr>
+        <w:t>”</w:t>
+      </w:r>
+      <w:r>
+        <w:rPr>
+          <w:rFonts w:ascii="Menlo" w:eastAsia="Times New Roman" w:hAnsi="Menlo" w:cs="Menlo"/>
+          <w:b/>
+          <w:bCs/>
+          <w:color w:val="000000"/>
+          <w:szCs w:val="20"/>
+          <w:lang w:eastAsia="es-ES_tradnl"/>
+        </w:rPr>
+        <w:t xml:space="preserve">: </w:t>
+      </w:r>
+      <w:proofErr w:type="spellStart"/>
+      <w:r>
+        <w:rPr>
+          <w:rFonts w:ascii="Menlo" w:eastAsia="Times New Roman" w:hAnsi="Menlo" w:cs="Menlo"/>
+          <w:b/>
+          <w:bCs/>
+          <w:color w:val="000000"/>
+          <w:szCs w:val="20"/>
+          <w:lang w:eastAsia="es-ES_tradnl"/>
+        </w:rPr>
+        <w:t>listaTabla</w:t>
+      </w:r>
+      <w:proofErr w:type="spellEnd"/>
+    </w:p>
+    <w:p>
+      <w:pPr>
+        <w:shd w:val="clear" w:color="auto" w:fill="FFFFFF"/>
+        <w:rPr>
+          <w:rFonts w:ascii="Menlo" w:eastAsia="Times New Roman" w:hAnsi="Menlo" w:cs="Menlo"/>
+          <w:b/>
+          <w:bCs/>
+          <w:color w:val="000000"/>
+          <w:szCs w:val="20"/>
+          <w:lang w:eastAsia="es-ES_tradnl"/>
+        </w:rPr>
+      </w:pPr>
+      <w:r>
+        <w:rPr>
+          <w:rFonts w:ascii="Menlo" w:eastAsia="Times New Roman" w:hAnsi="Menlo" w:cs="Menlo"/>
+          <w:b/>
+          <w:bCs/>
+          <w:color w:val="000000"/>
+          <w:szCs w:val="20"/>
+          <w:lang w:eastAsia="es-ES_tradnl"/>
+        </w:rPr>
+        <w:t xml:space="preserve">        }</w:t>
+      </w:r>
+    </w:p>
+    <w:p>
+      <w:pPr>
+        <w:shd w:val="clear" w:color="auto" w:fill="FFFFFF"/>
+        <w:rPr>
+          <w:rFonts w:ascii="Menlo" w:eastAsia="Times New Roman" w:hAnsi="Menlo" w:cs="Menlo"/>
+          <w:b/>
+          <w:bCs/>
+          <w:color w:val="000000"/>
+          <w:szCs w:val="20"/>
+          <w:lang w:eastAsia="es-ES_tradnl"/>
+        </w:rPr>
+      </w:pPr>
+      <w:r>
+        <w:rPr>
+          <w:rFonts w:ascii="Menlo" w:eastAsia="Times New Roman" w:hAnsi="Menlo" w:cs="Menlo"/>
+          <w:b/>
+          <w:bCs/>
+          <w:color w:val="000000"/>
+          <w:szCs w:val="20"/>
+          <w:lang w:eastAsia="es-ES_tradnl"/>
+        </w:rPr>
+        <w:t xml:space="preserve">        </w:t>
+      </w:r>
+      <w:proofErr w:type="spellStart"/>
+      <w:r>
+        <w:rPr>
+          <w:rFonts w:ascii="Menlo" w:eastAsia="Times New Roman" w:hAnsi="Menlo" w:cs="Menlo"/>
+          <w:b/>
+          <w:bCs/>
+          <w:color w:val="F92672"/>
+          <w:szCs w:val="20"/>
+          <w:lang w:eastAsia="es-ES_tradnl"/>
+        </w:rPr>
+        <w:t>return</w:t>
+      </w:r>
+      <w:proofErr w:type="spellEnd"/>
+      <w:r>
+        <w:rPr>
+          <w:rFonts w:ascii="Menlo" w:eastAsia="Times New Roman" w:hAnsi="Menlo" w:cs="Menlo"/>
+          <w:b/>
+          <w:bCs/>
+          <w:color w:val="000000"/>
+          <w:szCs w:val="20"/>
+          <w:lang w:eastAsia="es-ES_tradnl"/>
+        </w:rPr>
+        <w:t xml:space="preserve"> </w:t>
+      </w:r>
+      <w:proofErr w:type="gramStart"/>
+      <w:r>
+        <w:rPr>
+          <w:rFonts w:ascii="Menlo" w:eastAsia="Times New Roman" w:hAnsi="Menlo" w:cs="Menlo"/>
+          <w:b/>
+          <w:bCs/>
+          <w:color w:val="000000"/>
+          <w:szCs w:val="20"/>
+          <w:lang w:eastAsia="es-ES_tradnl"/>
+        </w:rPr>
+        <w:t>render(</w:t>
+      </w:r>
+      <w:proofErr w:type="spellStart"/>
+      <w:proofErr w:type="gramEnd"/>
+      <w:r>
+        <w:rPr>
+          <w:rFonts w:ascii="Menlo" w:eastAsia="Times New Roman" w:hAnsi="Menlo" w:cs="Menlo"/>
+          <w:b/>
+          <w:bCs/>
+          <w:color w:val="000000"/>
+          <w:szCs w:val="20"/>
+          <w:lang w:eastAsia="es-ES_tradnl"/>
+        </w:rPr>
+        <w:t>request</w:t>
+      </w:r>
+      <w:proofErr w:type="spellEnd"/>
+      <w:r>
+        <w:rPr>
+          <w:rFonts w:ascii="Menlo" w:eastAsia="Times New Roman" w:hAnsi="Menlo" w:cs="Menlo"/>
+          <w:b/>
+          <w:bCs/>
+          <w:color w:val="000000"/>
+          <w:szCs w:val="20"/>
+          <w:lang w:eastAsia="es-ES_tradnl"/>
+        </w:rPr>
+        <w:t xml:space="preserve">, </w:t>
+      </w:r>
+      <w:r>
+        <w:rPr>
+          <w:rFonts w:ascii="Menlo" w:eastAsia="Times New Roman" w:hAnsi="Menlo" w:cs="Menlo"/>
+          <w:b/>
+          <w:bCs/>
+          <w:color w:val="F25A00"/>
+          <w:szCs w:val="20"/>
+          <w:lang w:eastAsia="es-ES_tradnl"/>
+        </w:rPr>
+        <w:t>‘</w:t>
+      </w:r>
+      <w:proofErr w:type="spellStart"/>
+      <w:r>
+        <w:rPr>
+          <w:rFonts w:ascii="Menlo" w:eastAsia="Times New Roman" w:hAnsi="Menlo" w:cs="Menlo"/>
+          <w:b/>
+          <w:bCs/>
+          <w:color w:val="F25A00"/>
+          <w:szCs w:val="20"/>
+          <w:lang w:eastAsia="es-ES_tradnl"/>
+        </w:rPr>
+        <w:t>informacion</w:t>
+      </w:r>
+      <w:proofErr w:type="spellEnd"/>
+      <w:r>
+        <w:rPr>
+          <w:rFonts w:ascii="Menlo" w:eastAsia="Times New Roman" w:hAnsi="Menlo" w:cs="Menlo"/>
+          <w:b/>
+          <w:bCs/>
+          <w:color w:val="F25A00"/>
+          <w:szCs w:val="20"/>
+          <w:lang w:eastAsia="es-ES_tradnl"/>
+        </w:rPr>
+        <w:t>/tabla.html</w:t>
+      </w:r>
+      <w:r>
+        <w:rPr>
+          <w:rFonts w:ascii="Menlo" w:eastAsia="Times New Roman" w:hAnsi="Menlo" w:cs="Menlo"/>
+          <w:b/>
+          <w:bCs/>
+          <w:color w:val="F25A00"/>
+          <w:szCs w:val="20"/>
+          <w:lang w:eastAsia="es-ES_tradnl"/>
+        </w:rPr>
+        <w:t>’</w:t>
+      </w:r>
+      <w:r>
+        <w:rPr>
+          <w:rFonts w:ascii="Menlo" w:eastAsia="Times New Roman" w:hAnsi="Menlo" w:cs="Menlo"/>
+          <w:b/>
+          <w:bCs/>
+          <w:color w:val="000000"/>
+          <w:szCs w:val="20"/>
+          <w:lang w:eastAsia="es-ES_tradnl"/>
+        </w:rPr>
+        <w:t xml:space="preserve">, </w:t>
+      </w:r>
+      <w:proofErr w:type="spellStart"/>
+      <w:r>
+        <w:rPr>
+          <w:rFonts w:ascii="Menlo" w:eastAsia="Times New Roman" w:hAnsi="Menlo" w:cs="Menlo"/>
+          <w:b/>
+          <w:bCs/>
+          <w:color w:val="000000"/>
+          <w:szCs w:val="20"/>
+          <w:lang w:eastAsia="es-ES_tradnl"/>
+        </w:rPr>
+        <w:t>context</w:t>
+      </w:r>
+      <w:proofErr w:type="spellEnd"/>
+      <w:r>
+        <w:rPr>
+          <w:rFonts w:ascii="Menlo" w:eastAsia="Times New Roman" w:hAnsi="Menlo" w:cs="Menlo"/>
+          <w:b/>
+          <w:bCs/>
+          <w:color w:val="000000"/>
+          <w:szCs w:val="20"/>
+          <w:lang w:eastAsia="es-ES_tradnl"/>
+        </w:rPr>
+        <w:t>)</w:t>
+      </w:r>
+    </w:p>
+    <w:p>
+      <w:pPr>
+        <w:shd w:val="clear" w:color="auto" w:fill="FFFFFF"/>
+        <w:rPr>
+          <w:rFonts w:ascii="Menlo" w:eastAsia="Times New Roman" w:hAnsi="Menlo" w:cs="Menlo"/>
+          <w:b/>
+          <w:bCs/>
+          <w:color w:val="000000"/>
+          <w:szCs w:val="20"/>
+          <w:lang w:eastAsia="es-ES_tradnl"/>
+        </w:rPr>
+      </w:pPr>
+      <w:r>
+        <w:rPr>
+          <w:rFonts w:ascii="Menlo" w:eastAsia="Times New Roman" w:hAnsi="Menlo" w:cs="Menlo"/>
+          <w:b/>
+          <w:bCs/>
+          <w:color w:val="000000"/>
+          <w:szCs w:val="20"/>
+          <w:lang w:eastAsia="es-ES_tradnl"/>
+        </w:rPr>
+        <w:t xml:space="preserve">    </w:t>
+      </w:r>
+      <w:proofErr w:type="spellStart"/>
+      <w:r>
+        <w:rPr>
+          <w:rFonts w:ascii="Menlo" w:eastAsia="Times New Roman" w:hAnsi="Menlo" w:cs="Menlo"/>
+          <w:b/>
+          <w:bCs/>
+          <w:color w:val="F92672"/>
+          <w:szCs w:val="20"/>
+          <w:lang w:eastAsia="es-ES_tradnl"/>
+        </w:rPr>
+        <w:t>else</w:t>
+      </w:r>
+      <w:proofErr w:type="spellEnd"/>
+      <w:r>
+        <w:rPr>
+          <w:rFonts w:ascii="Menlo" w:eastAsia="Times New Roman" w:hAnsi="Menlo" w:cs="Menlo"/>
+          <w:b/>
+          <w:bCs/>
+          <w:color w:val="000000"/>
+          <w:szCs w:val="20"/>
+          <w:lang w:eastAsia="es-ES_tradnl"/>
+        </w:rPr>
+        <w:t>:</w:t>
+      </w:r>
+    </w:p>
+    <w:p>
+      <w:pPr>
+        <w:shd w:val="clear" w:color="auto" w:fill="FFFFFF"/>
+        <w:rPr>
+          <w:rFonts w:ascii="Menlo" w:eastAsia="Times New Roman" w:hAnsi="Menlo" w:cs="Menlo"/>
+          <w:b/>
+          <w:bCs/>
+          <w:color w:val="000000"/>
+          <w:szCs w:val="20"/>
+          <w:lang w:eastAsia="es-ES_tradnl"/>
+        </w:rPr>
+      </w:pPr>
+      <w:r>
+        <w:rPr>
+          <w:rFonts w:ascii="Menlo" w:eastAsia="Times New Roman" w:hAnsi="Menlo" w:cs="Menlo"/>
+          <w:b/>
+          <w:bCs/>
+          <w:color w:val="000000"/>
+          <w:szCs w:val="20"/>
+          <w:lang w:eastAsia="es-ES_tradnl"/>
+        </w:rPr>
+        <w:t xml:space="preserve">        </w:t>
+      </w:r>
+      <w:proofErr w:type="spellStart"/>
+      <w:r>
+        <w:rPr>
+          <w:rFonts w:ascii="Menlo" w:eastAsia="Times New Roman" w:hAnsi="Menlo" w:cs="Menlo"/>
+          <w:b/>
+          <w:bCs/>
+          <w:color w:val="F92672"/>
+          <w:szCs w:val="20"/>
+          <w:lang w:eastAsia="es-ES_tradnl"/>
+        </w:rPr>
+        <w:t>return</w:t>
+      </w:r>
+      <w:proofErr w:type="spellEnd"/>
+      <w:r>
+        <w:rPr>
+          <w:rFonts w:ascii="Menlo" w:eastAsia="Times New Roman" w:hAnsi="Menlo" w:cs="Menlo"/>
+          <w:b/>
+          <w:bCs/>
+          <w:color w:val="000000"/>
+          <w:szCs w:val="20"/>
+          <w:lang w:eastAsia="es-ES_tradnl"/>
+        </w:rPr>
+        <w:t xml:space="preserve"> </w:t>
+      </w:r>
+      <w:proofErr w:type="gramStart"/>
+      <w:r>
+        <w:rPr>
+          <w:rFonts w:ascii="Menlo" w:eastAsia="Times New Roman" w:hAnsi="Menlo" w:cs="Menlo"/>
+          <w:b/>
+          <w:bCs/>
+          <w:color w:val="000000"/>
+          <w:szCs w:val="20"/>
+          <w:lang w:eastAsia="es-ES_tradnl"/>
+        </w:rPr>
+        <w:t>render(</w:t>
+      </w:r>
+      <w:proofErr w:type="spellStart"/>
+      <w:proofErr w:type="gramEnd"/>
+      <w:r>
+        <w:rPr>
+          <w:rFonts w:ascii="Menlo" w:eastAsia="Times New Roman" w:hAnsi="Menlo" w:cs="Menlo"/>
+          <w:b/>
+          <w:bCs/>
+          <w:color w:val="000000"/>
+          <w:szCs w:val="20"/>
+          <w:lang w:eastAsia="es-ES_tradnl"/>
+        </w:rPr>
+        <w:t>request</w:t>
+      </w:r>
+      <w:proofErr w:type="spellEnd"/>
+      <w:r>
+        <w:rPr>
+          <w:rFonts w:ascii="Menlo" w:eastAsia="Times New Roman" w:hAnsi="Menlo" w:cs="Menlo"/>
+          <w:b/>
+          <w:bCs/>
+          <w:color w:val="000000"/>
+          <w:szCs w:val="20"/>
+          <w:lang w:eastAsia="es-ES_tradnl"/>
+        </w:rPr>
+        <w:t xml:space="preserve">, </w:t>
+      </w:r>
+      <w:r>
+        <w:rPr>
+          <w:rFonts w:ascii="Menlo" w:eastAsia="Times New Roman" w:hAnsi="Menlo" w:cs="Menlo"/>
+          <w:b/>
+          <w:bCs/>
+          <w:color w:val="F25A00"/>
+          <w:szCs w:val="20"/>
+          <w:lang w:eastAsia="es-ES_tradnl"/>
+        </w:rPr>
+        <w:t>‘</w:t>
+      </w:r>
+      <w:proofErr w:type="spellStart"/>
+      <w:r>
+        <w:rPr>
+          <w:rFonts w:ascii="Menlo" w:eastAsia="Times New Roman" w:hAnsi="Menlo" w:cs="Menlo"/>
+          <w:b/>
+          <w:bCs/>
+          <w:color w:val="F25A00"/>
+          <w:szCs w:val="20"/>
+          <w:lang w:eastAsia="es-ES_tradnl"/>
+        </w:rPr>
+        <w:t>informacion</w:t>
+      </w:r>
+      <w:proofErr w:type="spellEnd"/>
+      <w:r>
+        <w:rPr>
+          <w:rFonts w:ascii="Menlo" w:eastAsia="Times New Roman" w:hAnsi="Menlo" w:cs="Menlo"/>
+          <w:b/>
+          <w:bCs/>
+          <w:color w:val="F25A00"/>
+          <w:szCs w:val="20"/>
+          <w:lang w:eastAsia="es-ES_tradnl"/>
+        </w:rPr>
+        <w:t>/tabla.html</w:t>
+      </w:r>
+      <w:r>
+        <w:rPr>
+          <w:rFonts w:ascii="Menlo" w:eastAsia="Times New Roman" w:hAnsi="Menlo" w:cs="Menlo"/>
+          <w:b/>
+          <w:bCs/>
+          <w:color w:val="F25A00"/>
+          <w:szCs w:val="20"/>
+          <w:lang w:eastAsia="es-ES_tradnl"/>
+        </w:rPr>
+        <w:t>’</w:t>
+      </w:r>
+      <w:r>
+        <w:rPr>
+          <w:rFonts w:ascii="Menlo" w:eastAsia="Times New Roman" w:hAnsi="Menlo" w:cs="Menlo"/>
+          <w:b/>
+          <w:bCs/>
+          <w:color w:val="000000"/>
+          <w:szCs w:val="20"/>
+          <w:lang w:eastAsia="es-ES_tradnl"/>
+        </w:rPr>
+        <w:t>)</w:t>
+      </w:r>
+    </w:p>
+    <w:p>
+      <w:pPr>
+        <w:pBdr>
+          <w:top w:val="nil"/>
+          <w:left w:val="nil"/>
+          <w:bottom w:val="nil"/>
+          <w:right w:val="nil"/>
+          <w:between w:val="nil"/>
+        </w:pBdr>
+        <w:rPr>
+          <w:color w:val="000000"/>
+          <w:szCs w:val="20"/>
+        </w:rPr>
+      </w:pPr>
+    </w:p>
+    <w:p>
+      <w:pPr>
+        <w:pBdr>
+          <w:top w:val="nil"/>
+          <w:left w:val="nil"/>
+          <w:bottom w:val="nil"/>
+          <w:right w:val="nil"/>
+          <w:between w:val="nil"/>
+        </w:pBdr>
+        <w:rPr>
+          <w:color w:val="000000"/>
+          <w:szCs w:val="20"/>
+        </w:rPr>
+      </w:pPr>
+    </w:p>
+    <w:p>
+      <w:pPr>
+        <w:pBdr>
+          <w:top w:val="nil"/>
+          <w:left w:val="nil"/>
+          <w:bottom w:val="nil"/>
+          <w:right w:val="nil"/>
+          <w:between w:val="nil"/>
+        </w:pBdr>
+        <w:rPr>
+          <w:b/>
+          <w:bCs/>
+          <w:color w:val="000000"/>
+          <w:szCs w:val="20"/>
+        </w:rPr>
+      </w:pPr>
+      <w:r>
+        <w:rPr>
+          <w:b/>
+          <w:bCs/>
+          <w:color w:val="000000"/>
+          <w:szCs w:val="20"/>
+        </w:rPr>
+        <w:t>TABLA.HTML</w:t>
+      </w:r>
+    </w:p>
+    <w:p>
+      <w:pPr>
+        <w:pBdr>
+          <w:top w:val="nil"/>
+          <w:left w:val="nil"/>
+          <w:bottom w:val="nil"/>
+          <w:right w:val="nil"/>
+          <w:between w:val="nil"/>
+        </w:pBdr>
+        <w:rPr>
+          <w:color w:val="000000"/>
+          <w:szCs w:val="20"/>
+        </w:rPr>
+      </w:pPr>
+    </w:p>
+    <w:p>
+      <w:pPr>
+        <w:shd w:val="clear" w:color="auto" w:fill="FFFFFF"/>
+        <w:rPr>
+          <w:rFonts w:ascii="Menlo" w:eastAsia="Times New Roman" w:hAnsi="Menlo" w:cs="Menlo"/>
+          <w:b/>
+          <w:bCs/>
+          <w:color w:val="000000"/>
+          <w:szCs w:val="20"/>
+          <w:lang w:eastAsia="es-ES_tradnl"/>
+        </w:rPr>
+      </w:pPr>
+      <w:r>
+        <w:rPr>
+          <w:rFonts w:ascii="Menlo" w:eastAsia="Times New Roman" w:hAnsi="Menlo" w:cs="Menlo"/>
+          <w:b/>
+          <w:bCs/>
+          <w:color w:val="000000"/>
+          <w:szCs w:val="20"/>
+          <w:lang w:eastAsia="es-ES_tradnl"/>
+        </w:rPr>
+        <w:t>&lt;!</w:t>
+      </w:r>
+      <w:r>
+        <w:rPr>
+          <w:rFonts w:ascii="Menlo" w:eastAsia="Times New Roman" w:hAnsi="Menlo" w:cs="Menlo"/>
+          <w:b/>
+          <w:bCs/>
+          <w:color w:val="F92672"/>
+          <w:szCs w:val="20"/>
+          <w:lang w:eastAsia="es-ES_tradnl"/>
+        </w:rPr>
+        <w:t>DOCTYPE</w:t>
+      </w:r>
+      <w:r>
+        <w:rPr>
+          <w:rFonts w:ascii="Menlo" w:eastAsia="Times New Roman" w:hAnsi="Menlo" w:cs="Menlo"/>
+          <w:b/>
+          <w:bCs/>
+          <w:color w:val="000000"/>
+          <w:szCs w:val="20"/>
+          <w:lang w:eastAsia="es-ES_tradnl"/>
+        </w:rPr>
+        <w:t xml:space="preserve"> </w:t>
+      </w:r>
+      <w:proofErr w:type="spellStart"/>
+      <w:r>
+        <w:rPr>
+          <w:rFonts w:ascii="Menlo" w:eastAsia="Times New Roman" w:hAnsi="Menlo" w:cs="Menlo"/>
+          <w:b/>
+          <w:bCs/>
+          <w:color w:val="6AAF19"/>
+          <w:szCs w:val="20"/>
+          <w:lang w:eastAsia="es-ES_tradnl"/>
+        </w:rPr>
+        <w:t>html</w:t>
+      </w:r>
+      <w:proofErr w:type="spellEnd"/>
+      <w:r>
+        <w:rPr>
+          <w:rFonts w:ascii="Menlo" w:eastAsia="Times New Roman" w:hAnsi="Menlo" w:cs="Menlo"/>
+          <w:b/>
+          <w:bCs/>
+          <w:color w:val="000000"/>
+          <w:szCs w:val="20"/>
+          <w:lang w:eastAsia="es-ES_tradnl"/>
+        </w:rPr>
+        <w:t>&gt;</w:t>
+      </w:r>
+    </w:p>
+    <w:p>
+      <w:pPr>
+        <w:shd w:val="clear" w:color="auto" w:fill="FFFFFF"/>
+        <w:rPr>
+          <w:rFonts w:ascii="Menlo" w:eastAsia="Times New Roman" w:hAnsi="Menlo" w:cs="Menlo"/>
+          <w:b/>
+          <w:bCs/>
+          <w:color w:val="000000"/>
+          <w:szCs w:val="20"/>
+          <w:lang w:eastAsia="es-ES_tradnl"/>
+        </w:rPr>
+      </w:pPr>
+      <w:r>
+        <w:rPr>
+          <w:rFonts w:ascii="Menlo" w:eastAsia="Times New Roman" w:hAnsi="Menlo" w:cs="Menlo"/>
+          <w:b/>
+          <w:bCs/>
+          <w:color w:val="000000"/>
+          <w:szCs w:val="20"/>
+          <w:lang w:eastAsia="es-ES_tradnl"/>
+        </w:rPr>
+        <w:t>&lt;</w:t>
+      </w:r>
+      <w:proofErr w:type="spellStart"/>
+      <w:r>
+        <w:rPr>
+          <w:rFonts w:ascii="Menlo" w:eastAsia="Times New Roman" w:hAnsi="Menlo" w:cs="Menlo"/>
+          <w:b/>
+          <w:bCs/>
+          <w:color w:val="F92672"/>
+          <w:szCs w:val="20"/>
+          <w:lang w:eastAsia="es-ES_tradnl"/>
+        </w:rPr>
+        <w:t>html</w:t>
+      </w:r>
+      <w:proofErr w:type="spellEnd"/>
+      <w:r>
+        <w:rPr>
+          <w:rFonts w:ascii="Menlo" w:eastAsia="Times New Roman" w:hAnsi="Menlo" w:cs="Menlo"/>
+          <w:b/>
+          <w:bCs/>
+          <w:color w:val="000000"/>
+          <w:szCs w:val="20"/>
+          <w:lang w:eastAsia="es-ES_tradnl"/>
+        </w:rPr>
+        <w:t xml:space="preserve"> </w:t>
+      </w:r>
+      <w:proofErr w:type="spellStart"/>
+      <w:r>
+        <w:rPr>
+          <w:rFonts w:ascii="Menlo" w:eastAsia="Times New Roman" w:hAnsi="Menlo" w:cs="Menlo"/>
+          <w:b/>
+          <w:bCs/>
+          <w:color w:val="6AAF19"/>
+          <w:szCs w:val="20"/>
+          <w:lang w:eastAsia="es-ES_tradnl"/>
+        </w:rPr>
+        <w:t>lang</w:t>
+      </w:r>
+      <w:proofErr w:type="spellEnd"/>
+      <w:r>
+        <w:rPr>
+          <w:rFonts w:ascii="Menlo" w:eastAsia="Times New Roman" w:hAnsi="Menlo" w:cs="Menlo"/>
+          <w:b/>
+          <w:bCs/>
+          <w:i/>
+          <w:iCs/>
+          <w:color w:val="CD3704"/>
+          <w:szCs w:val="20"/>
+          <w:lang w:eastAsia="es-ES_tradnl"/>
+        </w:rPr>
+        <w:t>=</w:t>
+      </w:r>
+      <w:r>
+        <w:rPr>
+          <w:rFonts w:ascii="Menlo" w:eastAsia="Times New Roman" w:hAnsi="Menlo" w:cs="Menlo"/>
+          <w:b/>
+          <w:bCs/>
+          <w:i/>
+          <w:iCs/>
+          <w:color w:val="F25A00"/>
+          <w:szCs w:val="20"/>
+          <w:lang w:eastAsia="es-ES_tradnl"/>
+        </w:rPr>
+        <w:t>"en"</w:t>
+      </w:r>
+      <w:r>
+        <w:rPr>
+          <w:rFonts w:ascii="Menlo" w:eastAsia="Times New Roman" w:hAnsi="Menlo" w:cs="Menlo"/>
+          <w:b/>
+          <w:bCs/>
+          <w:color w:val="000000"/>
+          <w:szCs w:val="20"/>
+          <w:lang w:eastAsia="es-ES_tradnl"/>
+        </w:rPr>
+        <w:t>&gt;</w:t>
+      </w:r>
+    </w:p>
+    <w:p>
+      <w:pPr>
+        <w:shd w:val="clear" w:color="auto" w:fill="FFFFFF"/>
+        <w:rPr>
+          <w:rFonts w:ascii="Menlo" w:eastAsia="Times New Roman" w:hAnsi="Menlo" w:cs="Menlo"/>
+          <w:b/>
+          <w:bCs/>
+          <w:color w:val="000000"/>
+          <w:szCs w:val="20"/>
+          <w:lang w:eastAsia="es-ES_tradnl"/>
+        </w:rPr>
+      </w:pPr>
+      <w:r>
+        <w:rPr>
+          <w:rFonts w:ascii="Menlo" w:eastAsia="Times New Roman" w:hAnsi="Menlo" w:cs="Menlo"/>
+          <w:b/>
+          <w:bCs/>
+          <w:color w:val="000000"/>
+          <w:szCs w:val="20"/>
+          <w:lang w:eastAsia="es-ES_tradnl"/>
+        </w:rPr>
+        <w:t>&lt;</w:t>
+      </w:r>
+      <w:r>
+        <w:rPr>
+          <w:rFonts w:ascii="Menlo" w:eastAsia="Times New Roman" w:hAnsi="Menlo" w:cs="Menlo"/>
+          <w:b/>
+          <w:bCs/>
+          <w:color w:val="F92672"/>
+          <w:szCs w:val="20"/>
+          <w:lang w:eastAsia="es-ES_tradnl"/>
+        </w:rPr>
+        <w:t>head</w:t>
+      </w:r>
+      <w:r>
+        <w:rPr>
+          <w:rFonts w:ascii="Menlo" w:eastAsia="Times New Roman" w:hAnsi="Menlo" w:cs="Menlo"/>
+          <w:b/>
+          <w:bCs/>
+          <w:color w:val="000000"/>
+          <w:szCs w:val="20"/>
+          <w:lang w:eastAsia="es-ES_tradnl"/>
+        </w:rPr>
+        <w:t>&gt;</w:t>
+      </w:r>
+    </w:p>
+    <w:p>
+      <w:pPr>
+        <w:shd w:val="clear" w:color="auto" w:fill="FFFFFF"/>
+        <w:rPr>
+          <w:rFonts w:ascii="Menlo" w:eastAsia="Times New Roman" w:hAnsi="Menlo" w:cs="Menlo"/>
+          <w:b/>
+          <w:bCs/>
+          <w:color w:val="000000"/>
+          <w:szCs w:val="20"/>
+          <w:lang w:eastAsia="es-ES_tradnl"/>
+        </w:rPr>
+      </w:pPr>
+      <w:r>
+        <w:rPr>
+          <w:rFonts w:ascii="Menlo" w:eastAsia="Times New Roman" w:hAnsi="Menlo" w:cs="Menlo"/>
+          <w:b/>
+          <w:bCs/>
+          <w:color w:val="000000"/>
+          <w:szCs w:val="20"/>
+          <w:lang w:eastAsia="es-ES_tradnl"/>
+        </w:rPr>
+        <w:t xml:space="preserve">    &lt;</w:t>
+      </w:r>
+      <w:r>
+        <w:rPr>
+          <w:rFonts w:ascii="Menlo" w:eastAsia="Times New Roman" w:hAnsi="Menlo" w:cs="Menlo"/>
+          <w:b/>
+          <w:bCs/>
+          <w:color w:val="F92672"/>
+          <w:szCs w:val="20"/>
+          <w:lang w:eastAsia="es-ES_tradnl"/>
+        </w:rPr>
+        <w:t>meta</w:t>
+      </w:r>
+      <w:r>
+        <w:rPr>
+          <w:rFonts w:ascii="Menlo" w:eastAsia="Times New Roman" w:hAnsi="Menlo" w:cs="Menlo"/>
+          <w:b/>
+          <w:bCs/>
+          <w:color w:val="000000"/>
+          <w:szCs w:val="20"/>
+          <w:lang w:eastAsia="es-ES_tradnl"/>
+        </w:rPr>
+        <w:t xml:space="preserve"> </w:t>
+      </w:r>
+      <w:proofErr w:type="spellStart"/>
+      <w:r>
+        <w:rPr>
+          <w:rFonts w:ascii="Menlo" w:eastAsia="Times New Roman" w:hAnsi="Menlo" w:cs="Menlo"/>
+          <w:b/>
+          <w:bCs/>
+          <w:color w:val="6AAF19"/>
+          <w:szCs w:val="20"/>
+          <w:lang w:eastAsia="es-ES_tradnl"/>
+        </w:rPr>
+        <w:t>charset</w:t>
+      </w:r>
+      <w:proofErr w:type="spellEnd"/>
+      <w:r>
+        <w:rPr>
+          <w:rFonts w:ascii="Menlo" w:eastAsia="Times New Roman" w:hAnsi="Menlo" w:cs="Menlo"/>
+          <w:b/>
+          <w:bCs/>
+          <w:i/>
+          <w:iCs/>
+          <w:color w:val="CD3704"/>
+          <w:szCs w:val="20"/>
+          <w:lang w:eastAsia="es-ES_tradnl"/>
+        </w:rPr>
+        <w:t>=</w:t>
+      </w:r>
+      <w:r>
+        <w:rPr>
+          <w:rFonts w:ascii="Menlo" w:eastAsia="Times New Roman" w:hAnsi="Menlo" w:cs="Menlo"/>
+          <w:b/>
+          <w:bCs/>
+          <w:i/>
+          <w:iCs/>
+          <w:color w:val="F25A00"/>
+          <w:szCs w:val="20"/>
+          <w:lang w:eastAsia="es-ES_tradnl"/>
+        </w:rPr>
+        <w:t>"UTF-8"</w:t>
+      </w:r>
+      <w:r>
+        <w:rPr>
+          <w:rFonts w:ascii="Menlo" w:eastAsia="Times New Roman" w:hAnsi="Menlo" w:cs="Menlo"/>
+          <w:b/>
+          <w:bCs/>
+          <w:color w:val="000000"/>
+          <w:szCs w:val="20"/>
+          <w:lang w:eastAsia="es-ES_tradnl"/>
+        </w:rPr>
+        <w:t>&gt;</w:t>
+      </w:r>
+    </w:p>
+    <w:p>
+      <w:pPr>
+        <w:shd w:val="clear" w:color="auto" w:fill="FFFFFF"/>
+        <w:rPr>
+          <w:rFonts w:ascii="Menlo" w:eastAsia="Times New Roman" w:hAnsi="Menlo" w:cs="Menlo"/>
+          <w:b/>
+          <w:bCs/>
+          <w:color w:val="000000"/>
+          <w:szCs w:val="20"/>
+          <w:lang w:eastAsia="es-ES_tradnl"/>
+        </w:rPr>
+      </w:pPr>
+      <w:r>
+        <w:rPr>
+          <w:rFonts w:ascii="Menlo" w:eastAsia="Times New Roman" w:hAnsi="Menlo" w:cs="Menlo"/>
+          <w:b/>
+          <w:bCs/>
+          <w:color w:val="000000"/>
+          <w:szCs w:val="20"/>
+          <w:lang w:eastAsia="es-ES_tradnl"/>
+        </w:rPr>
+        <w:t xml:space="preserve">    &lt;</w:t>
+      </w:r>
+      <w:r>
+        <w:rPr>
+          <w:rFonts w:ascii="Menlo" w:eastAsia="Times New Roman" w:hAnsi="Menlo" w:cs="Menlo"/>
+          <w:b/>
+          <w:bCs/>
+          <w:color w:val="F92672"/>
+          <w:szCs w:val="20"/>
+          <w:lang w:eastAsia="es-ES_tradnl"/>
+        </w:rPr>
+        <w:t>meta</w:t>
+      </w:r>
+      <w:r>
+        <w:rPr>
+          <w:rFonts w:ascii="Menlo" w:eastAsia="Times New Roman" w:hAnsi="Menlo" w:cs="Menlo"/>
+          <w:b/>
+          <w:bCs/>
+          <w:color w:val="000000"/>
+          <w:szCs w:val="20"/>
+          <w:lang w:eastAsia="es-ES_tradnl"/>
+        </w:rPr>
+        <w:t xml:space="preserve"> </w:t>
+      </w:r>
+      <w:proofErr w:type="spellStart"/>
+      <w:r>
+        <w:rPr>
+          <w:rFonts w:ascii="Menlo" w:eastAsia="Times New Roman" w:hAnsi="Menlo" w:cs="Menlo"/>
+          <w:b/>
+          <w:bCs/>
+          <w:color w:val="6AAF19"/>
+          <w:szCs w:val="20"/>
+          <w:lang w:eastAsia="es-ES_tradnl"/>
+        </w:rPr>
+        <w:t>name</w:t>
+      </w:r>
+      <w:proofErr w:type="spellEnd"/>
+      <w:r>
+        <w:rPr>
+          <w:rFonts w:ascii="Menlo" w:eastAsia="Times New Roman" w:hAnsi="Menlo" w:cs="Menlo"/>
+          <w:b/>
+          <w:bCs/>
+          <w:i/>
+          <w:iCs/>
+          <w:color w:val="CD3704"/>
+          <w:szCs w:val="20"/>
+          <w:lang w:eastAsia="es-ES_tradnl"/>
+        </w:rPr>
+        <w:t>=</w:t>
+      </w:r>
+      <w:r>
+        <w:rPr>
+          <w:rFonts w:ascii="Menlo" w:eastAsia="Times New Roman" w:hAnsi="Menlo" w:cs="Menlo"/>
+          <w:b/>
+          <w:bCs/>
+          <w:i/>
+          <w:iCs/>
+          <w:color w:val="F25A00"/>
+          <w:szCs w:val="20"/>
+          <w:lang w:eastAsia="es-ES_tradnl"/>
+        </w:rPr>
+        <w:t>"</w:t>
+      </w:r>
+      <w:proofErr w:type="spellStart"/>
+      <w:r>
+        <w:rPr>
+          <w:rFonts w:ascii="Menlo" w:eastAsia="Times New Roman" w:hAnsi="Menlo" w:cs="Menlo"/>
+          <w:b/>
+          <w:bCs/>
+          <w:i/>
+          <w:iCs/>
+          <w:color w:val="F25A00"/>
+          <w:szCs w:val="20"/>
+          <w:lang w:eastAsia="es-ES_tradnl"/>
+        </w:rPr>
+        <w:t>viewport</w:t>
+      </w:r>
+      <w:proofErr w:type="spellEnd"/>
+      <w:r>
+        <w:rPr>
+          <w:rFonts w:ascii="Menlo" w:eastAsia="Times New Roman" w:hAnsi="Menlo" w:cs="Menlo"/>
+          <w:b/>
+          <w:bCs/>
+          <w:i/>
+          <w:iCs/>
+          <w:color w:val="F25A00"/>
+          <w:szCs w:val="20"/>
+          <w:lang w:eastAsia="es-ES_tradnl"/>
+        </w:rPr>
+        <w:t>"</w:t>
+      </w:r>
+      <w:r>
+        <w:rPr>
+          <w:rFonts w:ascii="Menlo" w:eastAsia="Times New Roman" w:hAnsi="Menlo" w:cs="Menlo"/>
+          <w:b/>
+          <w:bCs/>
+          <w:color w:val="000000"/>
+          <w:szCs w:val="20"/>
+          <w:lang w:eastAsia="es-ES_tradnl"/>
+        </w:rPr>
+        <w:t xml:space="preserve"> </w:t>
+      </w:r>
+      <w:proofErr w:type="spellStart"/>
+      <w:r>
+        <w:rPr>
+          <w:rFonts w:ascii="Menlo" w:eastAsia="Times New Roman" w:hAnsi="Menlo" w:cs="Menlo"/>
+          <w:b/>
+          <w:bCs/>
+          <w:color w:val="6AAF19"/>
+          <w:szCs w:val="20"/>
+          <w:lang w:eastAsia="es-ES_tradnl"/>
+        </w:rPr>
+        <w:t>content</w:t>
+      </w:r>
+      <w:proofErr w:type="spellEnd"/>
+      <w:r>
+        <w:rPr>
+          <w:rFonts w:ascii="Menlo" w:eastAsia="Times New Roman" w:hAnsi="Menlo" w:cs="Menlo"/>
+          <w:b/>
+          <w:bCs/>
+          <w:i/>
+          <w:iCs/>
+          <w:color w:val="CD3704"/>
+          <w:szCs w:val="20"/>
+          <w:lang w:eastAsia="es-ES_tradnl"/>
+        </w:rPr>
+        <w:t>=</w:t>
+      </w:r>
+      <w:r>
+        <w:rPr>
+          <w:rFonts w:ascii="Menlo" w:eastAsia="Times New Roman" w:hAnsi="Menlo" w:cs="Menlo"/>
+          <w:b/>
+          <w:bCs/>
+          <w:i/>
+          <w:iCs/>
+          <w:color w:val="F25A00"/>
+          <w:szCs w:val="20"/>
+          <w:lang w:eastAsia="es-ES_tradnl"/>
+        </w:rPr>
+        <w:t>"</w:t>
+      </w:r>
+      <w:proofErr w:type="spellStart"/>
+      <w:r>
+        <w:rPr>
+          <w:rFonts w:ascii="Menlo" w:eastAsia="Times New Roman" w:hAnsi="Menlo" w:cs="Menlo"/>
+          <w:b/>
+          <w:bCs/>
+          <w:i/>
+          <w:iCs/>
+          <w:color w:val="F25A00"/>
+          <w:szCs w:val="20"/>
+          <w:lang w:eastAsia="es-ES_tradnl"/>
+        </w:rPr>
+        <w:t>width</w:t>
+      </w:r>
+      <w:proofErr w:type="spellEnd"/>
+      <w:r>
+        <w:rPr>
+          <w:rFonts w:ascii="Menlo" w:eastAsia="Times New Roman" w:hAnsi="Menlo" w:cs="Menlo"/>
+          <w:b/>
+          <w:bCs/>
+          <w:i/>
+          <w:iCs/>
+          <w:color w:val="F25A00"/>
+          <w:szCs w:val="20"/>
+          <w:lang w:eastAsia="es-ES_tradnl"/>
+        </w:rPr>
+        <w:t>=</w:t>
+      </w:r>
+      <w:proofErr w:type="spellStart"/>
+      <w:r>
+        <w:rPr>
+          <w:rFonts w:ascii="Menlo" w:eastAsia="Times New Roman" w:hAnsi="Menlo" w:cs="Menlo"/>
+          <w:b/>
+          <w:bCs/>
+          <w:i/>
+          <w:iCs/>
+          <w:color w:val="F25A00"/>
+          <w:szCs w:val="20"/>
+          <w:lang w:eastAsia="es-ES_tradnl"/>
+        </w:rPr>
+        <w:t>device-width</w:t>
+      </w:r>
+      <w:proofErr w:type="spellEnd"/>
+      <w:r>
+        <w:rPr>
+          <w:rFonts w:ascii="Menlo" w:eastAsia="Times New Roman" w:hAnsi="Menlo" w:cs="Menlo"/>
+          <w:b/>
+          <w:bCs/>
+          <w:i/>
+          <w:iCs/>
+          <w:color w:val="F25A00"/>
+          <w:szCs w:val="20"/>
+          <w:lang w:eastAsia="es-ES_tradnl"/>
+        </w:rPr>
+        <w:t xml:space="preserve">, </w:t>
+      </w:r>
+      <w:proofErr w:type="spellStart"/>
+      <w:r>
+        <w:rPr>
+          <w:rFonts w:ascii="Menlo" w:eastAsia="Times New Roman" w:hAnsi="Menlo" w:cs="Menlo"/>
+          <w:b/>
+          <w:bCs/>
+          <w:i/>
+          <w:iCs/>
+          <w:color w:val="F25A00"/>
+          <w:szCs w:val="20"/>
+          <w:lang w:eastAsia="es-ES_tradnl"/>
+        </w:rPr>
+        <w:t>initial-scale</w:t>
+      </w:r>
+      <w:proofErr w:type="spellEnd"/>
+      <w:r>
+        <w:rPr>
+          <w:rFonts w:ascii="Menlo" w:eastAsia="Times New Roman" w:hAnsi="Menlo" w:cs="Menlo"/>
+          <w:b/>
+          <w:bCs/>
+          <w:i/>
+          <w:iCs/>
+          <w:color w:val="F25A00"/>
+          <w:szCs w:val="20"/>
+          <w:lang w:eastAsia="es-ES_tradnl"/>
+        </w:rPr>
+        <w:t>=1.0"</w:t>
+      </w:r>
+      <w:r>
+        <w:rPr>
+          <w:rFonts w:ascii="Menlo" w:eastAsia="Times New Roman" w:hAnsi="Menlo" w:cs="Menlo"/>
+          <w:b/>
+          <w:bCs/>
+          <w:color w:val="000000"/>
+          <w:szCs w:val="20"/>
+          <w:lang w:eastAsia="es-ES_tradnl"/>
+        </w:rPr>
+        <w:t>&gt;</w:t>
+      </w:r>
+    </w:p>
+    <w:p>
+      <w:pPr>
+        <w:shd w:val="clear" w:color="auto" w:fill="FFFFFF"/>
+        <w:rPr>
+          <w:rFonts w:ascii="Menlo" w:eastAsia="Times New Roman" w:hAnsi="Menlo" w:cs="Menlo"/>
+          <w:b/>
+          <w:bCs/>
+          <w:color w:val="000000"/>
+          <w:szCs w:val="20"/>
+          <w:lang w:eastAsia="es-ES_tradnl"/>
+        </w:rPr>
+      </w:pPr>
+      <w:r>
+        <w:rPr>
+          <w:rFonts w:ascii="Menlo" w:eastAsia="Times New Roman" w:hAnsi="Menlo" w:cs="Menlo"/>
+          <w:b/>
+          <w:bCs/>
+          <w:color w:val="000000"/>
+          <w:szCs w:val="20"/>
+          <w:lang w:eastAsia="es-ES_tradnl"/>
+        </w:rPr>
+        <w:t xml:space="preserve">    &lt;</w:t>
+      </w:r>
+      <w:proofErr w:type="spellStart"/>
+      <w:r>
+        <w:rPr>
+          <w:rFonts w:ascii="Menlo" w:eastAsia="Times New Roman" w:hAnsi="Menlo" w:cs="Menlo"/>
+          <w:b/>
+          <w:bCs/>
+          <w:color w:val="F92672"/>
+          <w:szCs w:val="20"/>
+          <w:lang w:eastAsia="es-ES_tradnl"/>
+        </w:rPr>
+        <w:t>title</w:t>
+      </w:r>
+      <w:proofErr w:type="spellEnd"/>
+      <w:r>
+        <w:rPr>
+          <w:rFonts w:ascii="Menlo" w:eastAsia="Times New Roman" w:hAnsi="Menlo" w:cs="Menlo"/>
+          <w:b/>
+          <w:bCs/>
+          <w:color w:val="000000"/>
+          <w:szCs w:val="20"/>
+          <w:lang w:eastAsia="es-ES_tradnl"/>
+        </w:rPr>
+        <w:t>&gt;</w:t>
+      </w:r>
+      <w:proofErr w:type="spellStart"/>
+      <w:r>
+        <w:rPr>
+          <w:rFonts w:ascii="Menlo" w:eastAsia="Times New Roman" w:hAnsi="Menlo" w:cs="Menlo"/>
+          <w:b/>
+          <w:bCs/>
+          <w:color w:val="000000"/>
+          <w:szCs w:val="20"/>
+          <w:lang w:eastAsia="es-ES_tradnl"/>
+        </w:rPr>
+        <w:t>Document</w:t>
+      </w:r>
+      <w:proofErr w:type="spellEnd"/>
+      <w:r>
+        <w:rPr>
+          <w:rFonts w:ascii="Menlo" w:eastAsia="Times New Roman" w:hAnsi="Menlo" w:cs="Menlo"/>
+          <w:b/>
+          <w:bCs/>
+          <w:color w:val="000000"/>
+          <w:szCs w:val="20"/>
+          <w:lang w:eastAsia="es-ES_tradnl"/>
+        </w:rPr>
+        <w:t>&lt;/</w:t>
+      </w:r>
+      <w:proofErr w:type="spellStart"/>
+      <w:r>
+        <w:rPr>
+          <w:rFonts w:ascii="Menlo" w:eastAsia="Times New Roman" w:hAnsi="Menlo" w:cs="Menlo"/>
+          <w:b/>
+          <w:bCs/>
+          <w:color w:val="F92672"/>
+          <w:szCs w:val="20"/>
+          <w:lang w:eastAsia="es-ES_tradnl"/>
+        </w:rPr>
+        <w:t>title</w:t>
+      </w:r>
+      <w:proofErr w:type="spellEnd"/>
+      <w:r>
+        <w:rPr>
+          <w:rFonts w:ascii="Menlo" w:eastAsia="Times New Roman" w:hAnsi="Menlo" w:cs="Menlo"/>
+          <w:b/>
+          <w:bCs/>
+          <w:color w:val="000000"/>
+          <w:szCs w:val="20"/>
+          <w:lang w:eastAsia="es-ES_tradnl"/>
+        </w:rPr>
+        <w:t>&gt;</w:t>
+      </w:r>
+    </w:p>
+    <w:p>
+      <w:pPr>
+        <w:shd w:val="clear" w:color="auto" w:fill="FFFFFF"/>
+        <w:rPr>
+          <w:rFonts w:ascii="Menlo" w:eastAsia="Times New Roman" w:hAnsi="Menlo" w:cs="Menlo"/>
+          <w:b/>
+          <w:bCs/>
+          <w:color w:val="000000"/>
+          <w:szCs w:val="20"/>
+          <w:lang w:eastAsia="es-ES_tradnl"/>
+        </w:rPr>
+      </w:pPr>
+      <w:r>
+        <w:rPr>
+          <w:rFonts w:ascii="Menlo" w:eastAsia="Times New Roman" w:hAnsi="Menlo" w:cs="Menlo"/>
+          <w:b/>
+          <w:bCs/>
+          <w:color w:val="000000"/>
+          <w:szCs w:val="20"/>
+          <w:lang w:eastAsia="es-ES_tradnl"/>
+        </w:rPr>
+        <w:t>&lt;/</w:t>
+      </w:r>
+      <w:r>
+        <w:rPr>
+          <w:rFonts w:ascii="Menlo" w:eastAsia="Times New Roman" w:hAnsi="Menlo" w:cs="Menlo"/>
+          <w:b/>
+          <w:bCs/>
+          <w:color w:val="F92672"/>
+          <w:szCs w:val="20"/>
+          <w:lang w:eastAsia="es-ES_tradnl"/>
+        </w:rPr>
+        <w:t>head</w:t>
+      </w:r>
+      <w:r>
+        <w:rPr>
+          <w:rFonts w:ascii="Menlo" w:eastAsia="Times New Roman" w:hAnsi="Menlo" w:cs="Menlo"/>
+          <w:b/>
+          <w:bCs/>
+          <w:color w:val="000000"/>
+          <w:szCs w:val="20"/>
+          <w:lang w:eastAsia="es-ES_tradnl"/>
+        </w:rPr>
+        <w:t>&gt;</w:t>
+      </w:r>
+    </w:p>
+    <w:p>
+      <w:pPr>
+        <w:shd w:val="clear" w:color="auto" w:fill="FFFFFF"/>
+        <w:rPr>
+          <w:rFonts w:ascii="Menlo" w:eastAsia="Times New Roman" w:hAnsi="Menlo" w:cs="Menlo"/>
+          <w:b/>
+          <w:bCs/>
+          <w:color w:val="000000"/>
+          <w:szCs w:val="20"/>
+          <w:lang w:eastAsia="es-ES_tradnl"/>
+        </w:rPr>
+      </w:pPr>
+      <w:r>
+        <w:rPr>
+          <w:rFonts w:ascii="Menlo" w:eastAsia="Times New Roman" w:hAnsi="Menlo" w:cs="Menlo"/>
+          <w:b/>
+          <w:bCs/>
+          <w:color w:val="000000"/>
+          <w:szCs w:val="20"/>
+          <w:lang w:eastAsia="es-ES_tradnl"/>
+        </w:rPr>
+        <w:t>&lt;</w:t>
+      </w:r>
+      <w:proofErr w:type="spellStart"/>
+      <w:r>
+        <w:rPr>
+          <w:rFonts w:ascii="Menlo" w:eastAsia="Times New Roman" w:hAnsi="Menlo" w:cs="Menlo"/>
+          <w:b/>
+          <w:bCs/>
+          <w:color w:val="F92672"/>
+          <w:szCs w:val="20"/>
+          <w:lang w:eastAsia="es-ES_tradnl"/>
+        </w:rPr>
+        <w:t>body</w:t>
+      </w:r>
+      <w:proofErr w:type="spellEnd"/>
+      <w:r>
+        <w:rPr>
+          <w:rFonts w:ascii="Menlo" w:eastAsia="Times New Roman" w:hAnsi="Menlo" w:cs="Menlo"/>
+          <w:b/>
+          <w:bCs/>
+          <w:color w:val="000000"/>
+          <w:szCs w:val="20"/>
+          <w:lang w:eastAsia="es-ES_tradnl"/>
+        </w:rPr>
+        <w:t>&gt;</w:t>
+      </w:r>
+    </w:p>
+    <w:p>
+      <w:pPr>
+        <w:shd w:val="clear" w:color="auto" w:fill="FFFFFF"/>
+        <w:rPr>
+          <w:rFonts w:ascii="Menlo" w:eastAsia="Times New Roman" w:hAnsi="Menlo" w:cs="Menlo"/>
+          <w:b/>
+          <w:bCs/>
+          <w:color w:val="000000"/>
+          <w:szCs w:val="20"/>
+          <w:lang w:eastAsia="es-ES_tradnl"/>
+        </w:rPr>
+      </w:pPr>
+      <w:r>
+        <w:rPr>
+          <w:rFonts w:ascii="Menlo" w:eastAsia="Times New Roman" w:hAnsi="Menlo" w:cs="Menlo"/>
+          <w:b/>
+          <w:bCs/>
+          <w:color w:val="000000"/>
+          <w:szCs w:val="20"/>
+          <w:lang w:eastAsia="es-ES_tradnl"/>
+        </w:rPr>
+        <w:t xml:space="preserve">    {% </w:t>
+      </w:r>
+      <w:proofErr w:type="spellStart"/>
+      <w:r>
+        <w:rPr>
+          <w:rFonts w:ascii="Menlo" w:eastAsia="Times New Roman" w:hAnsi="Menlo" w:cs="Menlo"/>
+          <w:b/>
+          <w:bCs/>
+          <w:color w:val="000000"/>
+          <w:szCs w:val="20"/>
+          <w:lang w:eastAsia="es-ES_tradnl"/>
+        </w:rPr>
+        <w:t>include</w:t>
+      </w:r>
+      <w:proofErr w:type="spellEnd"/>
+      <w:r>
+        <w:rPr>
+          <w:rFonts w:ascii="Menlo" w:eastAsia="Times New Roman" w:hAnsi="Menlo" w:cs="Menlo"/>
+          <w:b/>
+          <w:bCs/>
+          <w:color w:val="000000"/>
+          <w:szCs w:val="20"/>
+          <w:lang w:eastAsia="es-ES_tradnl"/>
+        </w:rPr>
+        <w:t xml:space="preserve"> '</w:t>
+      </w:r>
+      <w:proofErr w:type="spellStart"/>
+      <w:r>
+        <w:rPr>
+          <w:rFonts w:ascii="Menlo" w:eastAsia="Times New Roman" w:hAnsi="Menlo" w:cs="Menlo"/>
+          <w:b/>
+          <w:bCs/>
+          <w:color w:val="000000"/>
+          <w:szCs w:val="20"/>
+          <w:lang w:eastAsia="es-ES_tradnl"/>
+        </w:rPr>
+        <w:t>informacion</w:t>
+      </w:r>
+      <w:proofErr w:type="spellEnd"/>
+      <w:r>
+        <w:rPr>
+          <w:rFonts w:ascii="Menlo" w:eastAsia="Times New Roman" w:hAnsi="Menlo" w:cs="Menlo"/>
+          <w:b/>
+          <w:bCs/>
+          <w:color w:val="000000"/>
+          <w:szCs w:val="20"/>
+          <w:lang w:eastAsia="es-ES_tradnl"/>
+        </w:rPr>
+        <w:t>/menu.html' %}</w:t>
+      </w:r>
+    </w:p>
+    <w:p>
+      <w:pPr>
+        <w:shd w:val="clear" w:color="auto" w:fill="FFFFFF"/>
+        <w:rPr>
+          <w:rFonts w:ascii="Menlo" w:eastAsia="Times New Roman" w:hAnsi="Menlo" w:cs="Menlo"/>
+          <w:b/>
+          <w:bCs/>
+          <w:color w:val="000000"/>
+          <w:szCs w:val="20"/>
+          <w:lang w:eastAsia="es-ES_tradnl"/>
+        </w:rPr>
+      </w:pPr>
+      <w:r>
+        <w:rPr>
+          <w:rFonts w:ascii="Menlo" w:eastAsia="Times New Roman" w:hAnsi="Menlo" w:cs="Menlo"/>
+          <w:b/>
+          <w:bCs/>
+          <w:color w:val="000000"/>
+          <w:szCs w:val="20"/>
+          <w:lang w:eastAsia="es-ES_tradnl"/>
+        </w:rPr>
+        <w:t xml:space="preserve">    &lt;</w:t>
+      </w:r>
+      <w:r>
+        <w:rPr>
+          <w:rFonts w:ascii="Menlo" w:eastAsia="Times New Roman" w:hAnsi="Menlo" w:cs="Menlo"/>
+          <w:b/>
+          <w:bCs/>
+          <w:color w:val="F92672"/>
+          <w:szCs w:val="20"/>
+          <w:lang w:eastAsia="es-ES_tradnl"/>
+        </w:rPr>
+        <w:t>h1</w:t>
+      </w:r>
+      <w:r>
+        <w:rPr>
+          <w:rFonts w:ascii="Menlo" w:eastAsia="Times New Roman" w:hAnsi="Menlo" w:cs="Menlo"/>
+          <w:b/>
+          <w:bCs/>
+          <w:color w:val="000000"/>
+          <w:szCs w:val="20"/>
+          <w:lang w:eastAsia="es-ES_tradnl"/>
+        </w:rPr>
+        <w:t>&gt;Tabla de multiplicar&lt;/</w:t>
+      </w:r>
+      <w:r>
+        <w:rPr>
+          <w:rFonts w:ascii="Menlo" w:eastAsia="Times New Roman" w:hAnsi="Menlo" w:cs="Menlo"/>
+          <w:b/>
+          <w:bCs/>
+          <w:color w:val="F92672"/>
+          <w:szCs w:val="20"/>
+          <w:lang w:eastAsia="es-ES_tradnl"/>
+        </w:rPr>
+        <w:t>h1</w:t>
+      </w:r>
+      <w:r>
+        <w:rPr>
+          <w:rFonts w:ascii="Menlo" w:eastAsia="Times New Roman" w:hAnsi="Menlo" w:cs="Menlo"/>
+          <w:b/>
+          <w:bCs/>
+          <w:color w:val="000000"/>
+          <w:szCs w:val="20"/>
+          <w:lang w:eastAsia="es-ES_tradnl"/>
+        </w:rPr>
+        <w:t>&gt;</w:t>
+      </w:r>
+    </w:p>
+    <w:p>
+      <w:pPr>
+        <w:shd w:val="clear" w:color="auto" w:fill="FFFFFF"/>
+        <w:rPr>
+          <w:rFonts w:ascii="Menlo" w:eastAsia="Times New Roman" w:hAnsi="Menlo" w:cs="Menlo"/>
+          <w:b/>
+          <w:bCs/>
+          <w:color w:val="000000"/>
+          <w:szCs w:val="20"/>
+          <w:lang w:eastAsia="es-ES_tradnl"/>
+        </w:rPr>
+      </w:pPr>
+      <w:r>
+        <w:rPr>
+          <w:rFonts w:ascii="Menlo" w:eastAsia="Times New Roman" w:hAnsi="Menlo" w:cs="Menlo"/>
+          <w:b/>
+          <w:bCs/>
+          <w:color w:val="000000"/>
+          <w:szCs w:val="20"/>
+          <w:lang w:eastAsia="es-ES_tradnl"/>
+        </w:rPr>
+        <w:t xml:space="preserve">    &lt;</w:t>
+      </w:r>
+      <w:proofErr w:type="spellStart"/>
+      <w:r>
+        <w:rPr>
+          <w:rFonts w:ascii="Menlo" w:eastAsia="Times New Roman" w:hAnsi="Menlo" w:cs="Menlo"/>
+          <w:b/>
+          <w:bCs/>
+          <w:color w:val="F92672"/>
+          <w:szCs w:val="20"/>
+          <w:lang w:eastAsia="es-ES_tradnl"/>
+        </w:rPr>
+        <w:t>form</w:t>
+      </w:r>
+      <w:proofErr w:type="spellEnd"/>
+      <w:r>
+        <w:rPr>
+          <w:rFonts w:ascii="Menlo" w:eastAsia="Times New Roman" w:hAnsi="Menlo" w:cs="Menlo"/>
+          <w:b/>
+          <w:bCs/>
+          <w:color w:val="000000"/>
+          <w:szCs w:val="20"/>
+          <w:lang w:eastAsia="es-ES_tradnl"/>
+        </w:rPr>
+        <w:t xml:space="preserve"> </w:t>
+      </w:r>
+      <w:proofErr w:type="spellStart"/>
+      <w:r>
+        <w:rPr>
+          <w:rFonts w:ascii="Menlo" w:eastAsia="Times New Roman" w:hAnsi="Menlo" w:cs="Menlo"/>
+          <w:b/>
+          <w:bCs/>
+          <w:color w:val="6AAF19"/>
+          <w:szCs w:val="20"/>
+          <w:lang w:eastAsia="es-ES_tradnl"/>
+        </w:rPr>
+        <w:t>method</w:t>
+      </w:r>
+      <w:proofErr w:type="spellEnd"/>
+      <w:r>
+        <w:rPr>
+          <w:rFonts w:ascii="Menlo" w:eastAsia="Times New Roman" w:hAnsi="Menlo" w:cs="Menlo"/>
+          <w:b/>
+          <w:bCs/>
+          <w:i/>
+          <w:iCs/>
+          <w:color w:val="CD3704"/>
+          <w:szCs w:val="20"/>
+          <w:lang w:eastAsia="es-ES_tradnl"/>
+        </w:rPr>
+        <w:t>=</w:t>
+      </w:r>
+      <w:r>
+        <w:rPr>
+          <w:rFonts w:ascii="Menlo" w:eastAsia="Times New Roman" w:hAnsi="Menlo" w:cs="Menlo"/>
+          <w:b/>
+          <w:bCs/>
+          <w:i/>
+          <w:iCs/>
+          <w:color w:val="F25A00"/>
+          <w:szCs w:val="20"/>
+          <w:lang w:eastAsia="es-ES_tradnl"/>
+        </w:rPr>
+        <w:t>"post"</w:t>
+      </w:r>
+      <w:r>
+        <w:rPr>
+          <w:rFonts w:ascii="Menlo" w:eastAsia="Times New Roman" w:hAnsi="Menlo" w:cs="Menlo"/>
+          <w:b/>
+          <w:bCs/>
+          <w:color w:val="000000"/>
+          <w:szCs w:val="20"/>
+          <w:lang w:eastAsia="es-ES_tradnl"/>
+        </w:rPr>
+        <w:t>&gt;</w:t>
+      </w:r>
+    </w:p>
+    <w:p>
+      <w:pPr>
+        <w:shd w:val="clear" w:color="auto" w:fill="FFFFFF"/>
+        <w:rPr>
+          <w:rFonts w:ascii="Menlo" w:eastAsia="Times New Roman" w:hAnsi="Menlo" w:cs="Menlo"/>
+          <w:b/>
+          <w:bCs/>
+          <w:color w:val="000000"/>
+          <w:szCs w:val="20"/>
+          <w:lang w:eastAsia="es-ES_tradnl"/>
+        </w:rPr>
+      </w:pPr>
+      <w:r>
+        <w:rPr>
+          <w:rFonts w:ascii="Menlo" w:eastAsia="Times New Roman" w:hAnsi="Menlo" w:cs="Menlo"/>
+          <w:b/>
+          <w:bCs/>
+          <w:color w:val="000000"/>
+          <w:szCs w:val="20"/>
+          <w:lang w:eastAsia="es-ES_tradnl"/>
+        </w:rPr>
+        <w:t xml:space="preserve">        {% </w:t>
+      </w:r>
+      <w:proofErr w:type="spellStart"/>
+      <w:r>
+        <w:rPr>
+          <w:rFonts w:ascii="Menlo" w:eastAsia="Times New Roman" w:hAnsi="Menlo" w:cs="Menlo"/>
+          <w:b/>
+          <w:bCs/>
+          <w:color w:val="000000"/>
+          <w:szCs w:val="20"/>
+          <w:lang w:eastAsia="es-ES_tradnl"/>
+        </w:rPr>
+        <w:t>csrf_token</w:t>
+      </w:r>
+      <w:proofErr w:type="spellEnd"/>
+      <w:r>
+        <w:rPr>
+          <w:rFonts w:ascii="Menlo" w:eastAsia="Times New Roman" w:hAnsi="Menlo" w:cs="Menlo"/>
+          <w:b/>
+          <w:bCs/>
+          <w:color w:val="000000"/>
+          <w:szCs w:val="20"/>
+          <w:lang w:eastAsia="es-ES_tradnl"/>
+        </w:rPr>
+        <w:t xml:space="preserve"> %}</w:t>
+      </w:r>
+    </w:p>
+    <w:p>
+      <w:pPr>
+        <w:shd w:val="clear" w:color="auto" w:fill="FFFFFF"/>
+        <w:rPr>
+          <w:rFonts w:ascii="Menlo" w:eastAsia="Times New Roman" w:hAnsi="Menlo" w:cs="Menlo"/>
+          <w:b/>
+          <w:bCs/>
+          <w:color w:val="000000"/>
+          <w:szCs w:val="20"/>
+          <w:lang w:eastAsia="es-ES_tradnl"/>
+        </w:rPr>
+      </w:pPr>
+      <w:r>
+        <w:rPr>
+          <w:rFonts w:ascii="Menlo" w:eastAsia="Times New Roman" w:hAnsi="Menlo" w:cs="Menlo"/>
+          <w:b/>
+          <w:bCs/>
+          <w:color w:val="000000"/>
+          <w:szCs w:val="20"/>
+          <w:lang w:eastAsia="es-ES_tradnl"/>
+        </w:rPr>
+        <w:t xml:space="preserve">        &lt;</w:t>
+      </w:r>
+      <w:proofErr w:type="spellStart"/>
+      <w:r>
+        <w:rPr>
+          <w:rFonts w:ascii="Menlo" w:eastAsia="Times New Roman" w:hAnsi="Menlo" w:cs="Menlo"/>
+          <w:b/>
+          <w:bCs/>
+          <w:color w:val="F92672"/>
+          <w:szCs w:val="20"/>
+          <w:lang w:eastAsia="es-ES_tradnl"/>
+        </w:rPr>
+        <w:t>label</w:t>
+      </w:r>
+      <w:proofErr w:type="spellEnd"/>
+      <w:r>
+        <w:rPr>
+          <w:rFonts w:ascii="Menlo" w:eastAsia="Times New Roman" w:hAnsi="Menlo" w:cs="Menlo"/>
+          <w:b/>
+          <w:bCs/>
+          <w:color w:val="000000"/>
+          <w:szCs w:val="20"/>
+          <w:lang w:eastAsia="es-ES_tradnl"/>
+        </w:rPr>
+        <w:t>&gt;Introduzca número&lt;/</w:t>
+      </w:r>
+      <w:proofErr w:type="spellStart"/>
+      <w:r>
+        <w:rPr>
+          <w:rFonts w:ascii="Menlo" w:eastAsia="Times New Roman" w:hAnsi="Menlo" w:cs="Menlo"/>
+          <w:b/>
+          <w:bCs/>
+          <w:color w:val="F92672"/>
+          <w:szCs w:val="20"/>
+          <w:lang w:eastAsia="es-ES_tradnl"/>
+        </w:rPr>
+        <w:t>label</w:t>
+      </w:r>
+      <w:proofErr w:type="spellEnd"/>
+      <w:r>
+        <w:rPr>
+          <w:rFonts w:ascii="Menlo" w:eastAsia="Times New Roman" w:hAnsi="Menlo" w:cs="Menlo"/>
+          <w:b/>
+          <w:bCs/>
+          <w:color w:val="000000"/>
+          <w:szCs w:val="20"/>
+          <w:lang w:eastAsia="es-ES_tradnl"/>
+        </w:rPr>
+        <w:t>&gt;</w:t>
+      </w:r>
+    </w:p>
+    <w:p>
+      <w:pPr>
+        <w:shd w:val="clear" w:color="auto" w:fill="FFFFFF"/>
+        <w:rPr>
+          <w:rFonts w:ascii="Menlo" w:eastAsia="Times New Roman" w:hAnsi="Menlo" w:cs="Menlo"/>
+          <w:b/>
+          <w:bCs/>
+          <w:color w:val="000000"/>
+          <w:szCs w:val="20"/>
+          <w:lang w:eastAsia="es-ES_tradnl"/>
+        </w:rPr>
+      </w:pPr>
+      <w:r>
+        <w:rPr>
+          <w:rFonts w:ascii="Menlo" w:eastAsia="Times New Roman" w:hAnsi="Menlo" w:cs="Menlo"/>
+          <w:b/>
+          <w:bCs/>
+          <w:color w:val="000000"/>
+          <w:szCs w:val="20"/>
+          <w:lang w:eastAsia="es-ES_tradnl"/>
+        </w:rPr>
+        <w:t xml:space="preserve">        &lt;</w:t>
+      </w:r>
+      <w:r>
+        <w:rPr>
+          <w:rFonts w:ascii="Menlo" w:eastAsia="Times New Roman" w:hAnsi="Menlo" w:cs="Menlo"/>
+          <w:b/>
+          <w:bCs/>
+          <w:color w:val="F92672"/>
+          <w:szCs w:val="20"/>
+          <w:lang w:eastAsia="es-ES_tradnl"/>
+        </w:rPr>
+        <w:t>input</w:t>
+      </w:r>
+      <w:r>
+        <w:rPr>
+          <w:rFonts w:ascii="Menlo" w:eastAsia="Times New Roman" w:hAnsi="Menlo" w:cs="Menlo"/>
+          <w:b/>
+          <w:bCs/>
+          <w:color w:val="000000"/>
+          <w:szCs w:val="20"/>
+          <w:lang w:eastAsia="es-ES_tradnl"/>
+        </w:rPr>
+        <w:t xml:space="preserve"> </w:t>
+      </w:r>
+      <w:proofErr w:type="spellStart"/>
+      <w:r>
+        <w:rPr>
+          <w:rFonts w:ascii="Menlo" w:eastAsia="Times New Roman" w:hAnsi="Menlo" w:cs="Menlo"/>
+          <w:b/>
+          <w:bCs/>
+          <w:color w:val="6AAF19"/>
+          <w:szCs w:val="20"/>
+          <w:lang w:eastAsia="es-ES_tradnl"/>
+        </w:rPr>
+        <w:t>type</w:t>
+      </w:r>
+      <w:proofErr w:type="spellEnd"/>
+      <w:r>
+        <w:rPr>
+          <w:rFonts w:ascii="Menlo" w:eastAsia="Times New Roman" w:hAnsi="Menlo" w:cs="Menlo"/>
+          <w:b/>
+          <w:bCs/>
+          <w:i/>
+          <w:iCs/>
+          <w:color w:val="CD3704"/>
+          <w:szCs w:val="20"/>
+          <w:lang w:eastAsia="es-ES_tradnl"/>
+        </w:rPr>
+        <w:t>=</w:t>
+      </w:r>
+      <w:r>
+        <w:rPr>
+          <w:rFonts w:ascii="Menlo" w:eastAsia="Times New Roman" w:hAnsi="Menlo" w:cs="Menlo"/>
+          <w:b/>
+          <w:bCs/>
+          <w:i/>
+          <w:iCs/>
+          <w:color w:val="F25A00"/>
+          <w:szCs w:val="20"/>
+          <w:lang w:eastAsia="es-ES_tradnl"/>
+        </w:rPr>
+        <w:t>"</w:t>
+      </w:r>
+      <w:proofErr w:type="spellStart"/>
+      <w:r>
+        <w:rPr>
+          <w:rFonts w:ascii="Menlo" w:eastAsia="Times New Roman" w:hAnsi="Menlo" w:cs="Menlo"/>
+          <w:b/>
+          <w:bCs/>
+          <w:i/>
+          <w:iCs/>
+          <w:color w:val="F25A00"/>
+          <w:szCs w:val="20"/>
+          <w:lang w:eastAsia="es-ES_tradnl"/>
+        </w:rPr>
+        <w:t>number</w:t>
+      </w:r>
+      <w:proofErr w:type="spellEnd"/>
+      <w:r>
+        <w:rPr>
+          <w:rFonts w:ascii="Menlo" w:eastAsia="Times New Roman" w:hAnsi="Menlo" w:cs="Menlo"/>
+          <w:b/>
+          <w:bCs/>
+          <w:i/>
+          <w:iCs/>
+          <w:color w:val="F25A00"/>
+          <w:szCs w:val="20"/>
+          <w:lang w:eastAsia="es-ES_tradnl"/>
+        </w:rPr>
+        <w:t>"</w:t>
+      </w:r>
+      <w:r>
+        <w:rPr>
+          <w:rFonts w:ascii="Menlo" w:eastAsia="Times New Roman" w:hAnsi="Menlo" w:cs="Menlo"/>
+          <w:b/>
+          <w:bCs/>
+          <w:color w:val="000000"/>
+          <w:szCs w:val="20"/>
+          <w:lang w:eastAsia="es-ES_tradnl"/>
+        </w:rPr>
+        <w:t xml:space="preserve"> </w:t>
+      </w:r>
+      <w:proofErr w:type="spellStart"/>
+      <w:r>
+        <w:rPr>
+          <w:rFonts w:ascii="Menlo" w:eastAsia="Times New Roman" w:hAnsi="Menlo" w:cs="Menlo"/>
+          <w:b/>
+          <w:bCs/>
+          <w:color w:val="6AAF19"/>
+          <w:szCs w:val="20"/>
+          <w:lang w:eastAsia="es-ES_tradnl"/>
+        </w:rPr>
+        <w:t>name</w:t>
+      </w:r>
+      <w:proofErr w:type="spellEnd"/>
+      <w:r>
+        <w:rPr>
+          <w:rFonts w:ascii="Menlo" w:eastAsia="Times New Roman" w:hAnsi="Menlo" w:cs="Menlo"/>
+          <w:b/>
+          <w:bCs/>
+          <w:i/>
+          <w:iCs/>
+          <w:color w:val="CD3704"/>
+          <w:szCs w:val="20"/>
+          <w:lang w:eastAsia="es-ES_tradnl"/>
+        </w:rPr>
+        <w:t>=</w:t>
+      </w:r>
+      <w:r>
+        <w:rPr>
+          <w:rFonts w:ascii="Menlo" w:eastAsia="Times New Roman" w:hAnsi="Menlo" w:cs="Menlo"/>
+          <w:b/>
+          <w:bCs/>
+          <w:i/>
+          <w:iCs/>
+          <w:color w:val="F25A00"/>
+          <w:szCs w:val="20"/>
+          <w:lang w:eastAsia="es-ES_tradnl"/>
+        </w:rPr>
+        <w:t>"</w:t>
+      </w:r>
+      <w:proofErr w:type="spellStart"/>
+      <w:r>
+        <w:rPr>
+          <w:rFonts w:ascii="Menlo" w:eastAsia="Times New Roman" w:hAnsi="Menlo" w:cs="Menlo"/>
+          <w:b/>
+          <w:bCs/>
+          <w:i/>
+          <w:iCs/>
+          <w:color w:val="F25A00"/>
+          <w:szCs w:val="20"/>
+          <w:lang w:eastAsia="es-ES_tradnl"/>
+        </w:rPr>
+        <w:t>cajanumero</w:t>
+      </w:r>
+      <w:proofErr w:type="spellEnd"/>
+      <w:r>
+        <w:rPr>
+          <w:rFonts w:ascii="Menlo" w:eastAsia="Times New Roman" w:hAnsi="Menlo" w:cs="Menlo"/>
+          <w:b/>
+          <w:bCs/>
+          <w:i/>
+          <w:iCs/>
+          <w:color w:val="F25A00"/>
+          <w:szCs w:val="20"/>
+          <w:lang w:eastAsia="es-ES_tradnl"/>
+        </w:rPr>
+        <w:t>"</w:t>
+      </w:r>
+      <w:r>
+        <w:rPr>
+          <w:rFonts w:ascii="Menlo" w:eastAsia="Times New Roman" w:hAnsi="Menlo" w:cs="Menlo"/>
+          <w:b/>
+          <w:bCs/>
+          <w:color w:val="000000"/>
+          <w:szCs w:val="20"/>
+          <w:lang w:eastAsia="es-ES_tradnl"/>
+        </w:rPr>
+        <w:t>/&gt;</w:t>
+      </w:r>
+    </w:p>
+    <w:p>
+      <w:pPr>
+        <w:shd w:val="clear" w:color="auto" w:fill="FFFFFF"/>
+        <w:rPr>
+          <w:rFonts w:ascii="Menlo" w:eastAsia="Times New Roman" w:hAnsi="Menlo" w:cs="Menlo"/>
+          <w:b/>
+          <w:bCs/>
+          <w:color w:val="000000"/>
+          <w:szCs w:val="20"/>
+          <w:lang w:eastAsia="es-ES_tradnl"/>
+        </w:rPr>
+      </w:pPr>
+      <w:r>
+        <w:rPr>
+          <w:rFonts w:ascii="Menlo" w:eastAsia="Times New Roman" w:hAnsi="Menlo" w:cs="Menlo"/>
+          <w:b/>
+          <w:bCs/>
+          <w:color w:val="000000"/>
+          <w:szCs w:val="20"/>
+          <w:lang w:eastAsia="es-ES_tradnl"/>
+        </w:rPr>
+        <w:t xml:space="preserve">        &lt;</w:t>
+      </w:r>
+      <w:proofErr w:type="spellStart"/>
+      <w:r>
+        <w:rPr>
+          <w:rFonts w:ascii="Menlo" w:eastAsia="Times New Roman" w:hAnsi="Menlo" w:cs="Menlo"/>
+          <w:b/>
+          <w:bCs/>
+          <w:color w:val="F92672"/>
+          <w:szCs w:val="20"/>
+          <w:lang w:eastAsia="es-ES_tradnl"/>
+        </w:rPr>
+        <w:t>button</w:t>
+      </w:r>
+      <w:proofErr w:type="spellEnd"/>
+      <w:r>
+        <w:rPr>
+          <w:rFonts w:ascii="Menlo" w:eastAsia="Times New Roman" w:hAnsi="Menlo" w:cs="Menlo"/>
+          <w:b/>
+          <w:bCs/>
+          <w:color w:val="000000"/>
+          <w:szCs w:val="20"/>
+          <w:lang w:eastAsia="es-ES_tradnl"/>
+        </w:rPr>
+        <w:t>&gt;</w:t>
+      </w:r>
+    </w:p>
+    <w:p>
+      <w:pPr>
+        <w:shd w:val="clear" w:color="auto" w:fill="FFFFFF"/>
+        <w:rPr>
+          <w:rFonts w:ascii="Menlo" w:eastAsia="Times New Roman" w:hAnsi="Menlo" w:cs="Menlo"/>
+          <w:b/>
+          <w:bCs/>
+          <w:color w:val="000000"/>
+          <w:szCs w:val="20"/>
+          <w:lang w:eastAsia="es-ES_tradnl"/>
+        </w:rPr>
+      </w:pPr>
+      <w:r>
+        <w:rPr>
+          <w:rFonts w:ascii="Menlo" w:eastAsia="Times New Roman" w:hAnsi="Menlo" w:cs="Menlo"/>
+          <w:b/>
+          <w:bCs/>
+          <w:color w:val="000000"/>
+          <w:szCs w:val="20"/>
+          <w:lang w:eastAsia="es-ES_tradnl"/>
+        </w:rPr>
+        <w:t xml:space="preserve">            Mostrar tabla</w:t>
+      </w:r>
+    </w:p>
+    <w:p>
+      <w:pPr>
+        <w:shd w:val="clear" w:color="auto" w:fill="FFFFFF"/>
+        <w:rPr>
+          <w:rFonts w:ascii="Menlo" w:eastAsia="Times New Roman" w:hAnsi="Menlo" w:cs="Menlo"/>
+          <w:b/>
+          <w:bCs/>
+          <w:color w:val="000000"/>
+          <w:szCs w:val="20"/>
+          <w:lang w:eastAsia="es-ES_tradnl"/>
+        </w:rPr>
+      </w:pPr>
+      <w:r>
+        <w:rPr>
+          <w:rFonts w:ascii="Menlo" w:eastAsia="Times New Roman" w:hAnsi="Menlo" w:cs="Menlo"/>
+          <w:b/>
+          <w:bCs/>
+          <w:color w:val="000000"/>
+          <w:szCs w:val="20"/>
+          <w:lang w:eastAsia="es-ES_tradnl"/>
+        </w:rPr>
+        <w:t xml:space="preserve">        &lt;/</w:t>
+      </w:r>
+      <w:proofErr w:type="spellStart"/>
+      <w:r>
+        <w:rPr>
+          <w:rFonts w:ascii="Menlo" w:eastAsia="Times New Roman" w:hAnsi="Menlo" w:cs="Menlo"/>
+          <w:b/>
+          <w:bCs/>
+          <w:color w:val="F92672"/>
+          <w:szCs w:val="20"/>
+          <w:lang w:eastAsia="es-ES_tradnl"/>
+        </w:rPr>
+        <w:t>button</w:t>
+      </w:r>
+      <w:proofErr w:type="spellEnd"/>
+      <w:r>
+        <w:rPr>
+          <w:rFonts w:ascii="Menlo" w:eastAsia="Times New Roman" w:hAnsi="Menlo" w:cs="Menlo"/>
+          <w:b/>
+          <w:bCs/>
+          <w:color w:val="000000"/>
+          <w:szCs w:val="20"/>
+          <w:lang w:eastAsia="es-ES_tradnl"/>
+        </w:rPr>
+        <w:t>&gt;</w:t>
+      </w:r>
+    </w:p>
+    <w:p>
+      <w:pPr>
+        <w:shd w:val="clear" w:color="auto" w:fill="FFFFFF"/>
+        <w:rPr>
+          <w:rFonts w:ascii="Menlo" w:eastAsia="Times New Roman" w:hAnsi="Menlo" w:cs="Menlo"/>
+          <w:b/>
+          <w:bCs/>
+          <w:color w:val="000000"/>
+          <w:szCs w:val="20"/>
+          <w:lang w:eastAsia="es-ES_tradnl"/>
+        </w:rPr>
+      </w:pPr>
+      <w:r>
+        <w:rPr>
+          <w:rFonts w:ascii="Menlo" w:eastAsia="Times New Roman" w:hAnsi="Menlo" w:cs="Menlo"/>
+          <w:b/>
+          <w:bCs/>
+          <w:color w:val="000000"/>
+          <w:szCs w:val="20"/>
+          <w:lang w:eastAsia="es-ES_tradnl"/>
+        </w:rPr>
+        <w:lastRenderedPageBreak/>
+        <w:t xml:space="preserve">    &lt;/</w:t>
+      </w:r>
+      <w:proofErr w:type="spellStart"/>
+      <w:r>
+        <w:rPr>
+          <w:rFonts w:ascii="Menlo" w:eastAsia="Times New Roman" w:hAnsi="Menlo" w:cs="Menlo"/>
+          <w:b/>
+          <w:bCs/>
+          <w:color w:val="F92672"/>
+          <w:szCs w:val="20"/>
+          <w:lang w:eastAsia="es-ES_tradnl"/>
+        </w:rPr>
+        <w:t>form</w:t>
+      </w:r>
+      <w:proofErr w:type="spellEnd"/>
+      <w:r>
+        <w:rPr>
+          <w:rFonts w:ascii="Menlo" w:eastAsia="Times New Roman" w:hAnsi="Menlo" w:cs="Menlo"/>
+          <w:b/>
+          <w:bCs/>
+          <w:color w:val="000000"/>
+          <w:szCs w:val="20"/>
+          <w:lang w:eastAsia="es-ES_tradnl"/>
+        </w:rPr>
+        <w:t>&gt;</w:t>
+      </w:r>
+    </w:p>
+    <w:p>
+      <w:pPr>
+        <w:shd w:val="clear" w:color="auto" w:fill="FFFFFF"/>
+        <w:rPr>
+          <w:rFonts w:ascii="Menlo" w:eastAsia="Times New Roman" w:hAnsi="Menlo" w:cs="Menlo"/>
+          <w:b/>
+          <w:bCs/>
+          <w:color w:val="000000"/>
+          <w:szCs w:val="20"/>
+          <w:lang w:eastAsia="es-ES_tradnl"/>
+        </w:rPr>
+      </w:pPr>
+      <w:r>
+        <w:rPr>
+          <w:rFonts w:ascii="Menlo" w:eastAsia="Times New Roman" w:hAnsi="Menlo" w:cs="Menlo"/>
+          <w:b/>
+          <w:bCs/>
+          <w:color w:val="000000"/>
+          <w:szCs w:val="20"/>
+          <w:lang w:eastAsia="es-ES_tradnl"/>
+        </w:rPr>
+        <w:t xml:space="preserve">    &lt;</w:t>
+      </w:r>
+      <w:r>
+        <w:rPr>
+          <w:rFonts w:ascii="Menlo" w:eastAsia="Times New Roman" w:hAnsi="Menlo" w:cs="Menlo"/>
+          <w:b/>
+          <w:bCs/>
+          <w:color w:val="F92672"/>
+          <w:szCs w:val="20"/>
+          <w:lang w:eastAsia="es-ES_tradnl"/>
+        </w:rPr>
+        <w:t>table</w:t>
+      </w:r>
+      <w:r>
+        <w:rPr>
+          <w:rFonts w:ascii="Menlo" w:eastAsia="Times New Roman" w:hAnsi="Menlo" w:cs="Menlo"/>
+          <w:b/>
+          <w:bCs/>
+          <w:color w:val="000000"/>
+          <w:szCs w:val="20"/>
+          <w:lang w:eastAsia="es-ES_tradnl"/>
+        </w:rPr>
+        <w:t xml:space="preserve"> </w:t>
+      </w:r>
+      <w:proofErr w:type="spellStart"/>
+      <w:r>
+        <w:rPr>
+          <w:rFonts w:ascii="Menlo" w:eastAsia="Times New Roman" w:hAnsi="Menlo" w:cs="Menlo"/>
+          <w:b/>
+          <w:bCs/>
+          <w:color w:val="000000"/>
+          <w:szCs w:val="20"/>
+          <w:lang w:eastAsia="es-ES_tradnl"/>
+        </w:rPr>
+        <w:t>border</w:t>
+      </w:r>
+      <w:proofErr w:type="spellEnd"/>
+      <w:r>
+        <w:rPr>
+          <w:rFonts w:ascii="Menlo" w:eastAsia="Times New Roman" w:hAnsi="Menlo" w:cs="Menlo"/>
+          <w:b/>
+          <w:bCs/>
+          <w:i/>
+          <w:iCs/>
+          <w:color w:val="CD3704"/>
+          <w:szCs w:val="20"/>
+          <w:lang w:eastAsia="es-ES_tradnl"/>
+        </w:rPr>
+        <w:t>=</w:t>
+      </w:r>
+      <w:r>
+        <w:rPr>
+          <w:rFonts w:ascii="Menlo" w:eastAsia="Times New Roman" w:hAnsi="Menlo" w:cs="Menlo"/>
+          <w:b/>
+          <w:bCs/>
+          <w:i/>
+          <w:iCs/>
+          <w:color w:val="F25A00"/>
+          <w:szCs w:val="20"/>
+          <w:lang w:eastAsia="es-ES_tradnl"/>
+        </w:rPr>
+        <w:t>"1"</w:t>
+      </w:r>
+      <w:r>
+        <w:rPr>
+          <w:rFonts w:ascii="Menlo" w:eastAsia="Times New Roman" w:hAnsi="Menlo" w:cs="Menlo"/>
+          <w:b/>
+          <w:bCs/>
+          <w:color w:val="000000"/>
+          <w:szCs w:val="20"/>
+          <w:lang w:eastAsia="es-ES_tradnl"/>
+        </w:rPr>
+        <w:t>&gt;</w:t>
+      </w:r>
+    </w:p>
+    <w:p>
+      <w:pPr>
+        <w:shd w:val="clear" w:color="auto" w:fill="FFFFFF"/>
+        <w:rPr>
+          <w:rFonts w:ascii="Menlo" w:eastAsia="Times New Roman" w:hAnsi="Menlo" w:cs="Menlo"/>
+          <w:b/>
+          <w:bCs/>
+          <w:color w:val="000000"/>
+          <w:szCs w:val="20"/>
+          <w:lang w:eastAsia="es-ES_tradnl"/>
+        </w:rPr>
+      </w:pPr>
+      <w:r>
+        <w:rPr>
+          <w:rFonts w:ascii="Menlo" w:eastAsia="Times New Roman" w:hAnsi="Menlo" w:cs="Menlo"/>
+          <w:b/>
+          <w:bCs/>
+          <w:color w:val="000000"/>
+          <w:szCs w:val="20"/>
+          <w:lang w:eastAsia="es-ES_tradnl"/>
+        </w:rPr>
+        <w:t xml:space="preserve">        &lt;</w:t>
+      </w:r>
+      <w:proofErr w:type="spellStart"/>
+      <w:r>
+        <w:rPr>
+          <w:rFonts w:ascii="Menlo" w:eastAsia="Times New Roman" w:hAnsi="Menlo" w:cs="Menlo"/>
+          <w:b/>
+          <w:bCs/>
+          <w:color w:val="F92672"/>
+          <w:szCs w:val="20"/>
+          <w:lang w:eastAsia="es-ES_tradnl"/>
+        </w:rPr>
+        <w:t>tr</w:t>
+      </w:r>
+      <w:proofErr w:type="spellEnd"/>
+      <w:r>
+        <w:rPr>
+          <w:rFonts w:ascii="Menlo" w:eastAsia="Times New Roman" w:hAnsi="Menlo" w:cs="Menlo"/>
+          <w:b/>
+          <w:bCs/>
+          <w:color w:val="000000"/>
+          <w:szCs w:val="20"/>
+          <w:lang w:eastAsia="es-ES_tradnl"/>
+        </w:rPr>
+        <w:t>&gt;</w:t>
+      </w:r>
+    </w:p>
+    <w:p>
+      <w:pPr>
+        <w:shd w:val="clear" w:color="auto" w:fill="FFFFFF"/>
+        <w:rPr>
+          <w:rFonts w:ascii="Menlo" w:eastAsia="Times New Roman" w:hAnsi="Menlo" w:cs="Menlo"/>
+          <w:b/>
+          <w:bCs/>
+          <w:color w:val="000000"/>
+          <w:szCs w:val="20"/>
+          <w:lang w:eastAsia="es-ES_tradnl"/>
+        </w:rPr>
+      </w:pPr>
+      <w:r>
+        <w:rPr>
+          <w:rFonts w:ascii="Menlo" w:eastAsia="Times New Roman" w:hAnsi="Menlo" w:cs="Menlo"/>
+          <w:b/>
+          <w:bCs/>
+          <w:color w:val="000000"/>
+          <w:szCs w:val="20"/>
+          <w:lang w:eastAsia="es-ES_tradnl"/>
+        </w:rPr>
+        <w:t xml:space="preserve">            &lt;</w:t>
+      </w:r>
+      <w:proofErr w:type="spellStart"/>
+      <w:r>
+        <w:rPr>
+          <w:rFonts w:ascii="Menlo" w:eastAsia="Times New Roman" w:hAnsi="Menlo" w:cs="Menlo"/>
+          <w:b/>
+          <w:bCs/>
+          <w:color w:val="F92672"/>
+          <w:szCs w:val="20"/>
+          <w:lang w:eastAsia="es-ES_tradnl"/>
+        </w:rPr>
+        <w:t>th</w:t>
+      </w:r>
+      <w:proofErr w:type="spellEnd"/>
+      <w:r>
+        <w:rPr>
+          <w:rFonts w:ascii="Menlo" w:eastAsia="Times New Roman" w:hAnsi="Menlo" w:cs="Menlo"/>
+          <w:b/>
+          <w:bCs/>
+          <w:color w:val="000000"/>
+          <w:szCs w:val="20"/>
+          <w:lang w:eastAsia="es-ES_tradnl"/>
+        </w:rPr>
+        <w:t>&gt;OPERACION&lt;/</w:t>
+      </w:r>
+      <w:proofErr w:type="spellStart"/>
+      <w:r>
+        <w:rPr>
+          <w:rFonts w:ascii="Menlo" w:eastAsia="Times New Roman" w:hAnsi="Menlo" w:cs="Menlo"/>
+          <w:b/>
+          <w:bCs/>
+          <w:color w:val="F92672"/>
+          <w:szCs w:val="20"/>
+          <w:lang w:eastAsia="es-ES_tradnl"/>
+        </w:rPr>
+        <w:t>th</w:t>
+      </w:r>
+      <w:proofErr w:type="spellEnd"/>
+      <w:r>
+        <w:rPr>
+          <w:rFonts w:ascii="Menlo" w:eastAsia="Times New Roman" w:hAnsi="Menlo" w:cs="Menlo"/>
+          <w:b/>
+          <w:bCs/>
+          <w:color w:val="000000"/>
+          <w:szCs w:val="20"/>
+          <w:lang w:eastAsia="es-ES_tradnl"/>
+        </w:rPr>
+        <w:t>&gt;</w:t>
+      </w:r>
+    </w:p>
+    <w:p>
+      <w:pPr>
+        <w:shd w:val="clear" w:color="auto" w:fill="FFFFFF"/>
+        <w:rPr>
+          <w:rFonts w:ascii="Menlo" w:eastAsia="Times New Roman" w:hAnsi="Menlo" w:cs="Menlo"/>
+          <w:b/>
+          <w:bCs/>
+          <w:color w:val="000000"/>
+          <w:szCs w:val="20"/>
+          <w:lang w:eastAsia="es-ES_tradnl"/>
+        </w:rPr>
+      </w:pPr>
+      <w:r>
+        <w:rPr>
+          <w:rFonts w:ascii="Menlo" w:eastAsia="Times New Roman" w:hAnsi="Menlo" w:cs="Menlo"/>
+          <w:b/>
+          <w:bCs/>
+          <w:color w:val="000000"/>
+          <w:szCs w:val="20"/>
+          <w:lang w:eastAsia="es-ES_tradnl"/>
+        </w:rPr>
+        <w:t xml:space="preserve">            &lt;</w:t>
+      </w:r>
+      <w:proofErr w:type="spellStart"/>
+      <w:r>
+        <w:rPr>
+          <w:rFonts w:ascii="Menlo" w:eastAsia="Times New Roman" w:hAnsi="Menlo" w:cs="Menlo"/>
+          <w:b/>
+          <w:bCs/>
+          <w:color w:val="F92672"/>
+          <w:szCs w:val="20"/>
+          <w:lang w:eastAsia="es-ES_tradnl"/>
+        </w:rPr>
+        <w:t>th</w:t>
+      </w:r>
+      <w:proofErr w:type="spellEnd"/>
+      <w:r>
+        <w:rPr>
+          <w:rFonts w:ascii="Menlo" w:eastAsia="Times New Roman" w:hAnsi="Menlo" w:cs="Menlo"/>
+          <w:b/>
+          <w:bCs/>
+          <w:color w:val="000000"/>
+          <w:szCs w:val="20"/>
+          <w:lang w:eastAsia="es-ES_tradnl"/>
+        </w:rPr>
+        <w:t>&gt;RESULTADO&lt;/</w:t>
+      </w:r>
+      <w:proofErr w:type="spellStart"/>
+      <w:r>
+        <w:rPr>
+          <w:rFonts w:ascii="Menlo" w:eastAsia="Times New Roman" w:hAnsi="Menlo" w:cs="Menlo"/>
+          <w:b/>
+          <w:bCs/>
+          <w:color w:val="F92672"/>
+          <w:szCs w:val="20"/>
+          <w:lang w:eastAsia="es-ES_tradnl"/>
+        </w:rPr>
+        <w:t>th</w:t>
+      </w:r>
+      <w:proofErr w:type="spellEnd"/>
+      <w:r>
+        <w:rPr>
+          <w:rFonts w:ascii="Menlo" w:eastAsia="Times New Roman" w:hAnsi="Menlo" w:cs="Menlo"/>
+          <w:b/>
+          <w:bCs/>
+          <w:color w:val="000000"/>
+          <w:szCs w:val="20"/>
+          <w:lang w:eastAsia="es-ES_tradnl"/>
+        </w:rPr>
+        <w:t>&gt;</w:t>
+      </w:r>
+    </w:p>
+    <w:p>
+      <w:pPr>
+        <w:shd w:val="clear" w:color="auto" w:fill="FFFFFF"/>
+        <w:rPr>
+          <w:rFonts w:ascii="Menlo" w:eastAsia="Times New Roman" w:hAnsi="Menlo" w:cs="Menlo"/>
+          <w:b/>
+          <w:bCs/>
+          <w:color w:val="000000"/>
+          <w:szCs w:val="20"/>
+          <w:lang w:eastAsia="es-ES_tradnl"/>
+        </w:rPr>
+      </w:pPr>
+      <w:r>
+        <w:rPr>
+          <w:rFonts w:ascii="Menlo" w:eastAsia="Times New Roman" w:hAnsi="Menlo" w:cs="Menlo"/>
+          <w:b/>
+          <w:bCs/>
+          <w:color w:val="000000"/>
+          <w:szCs w:val="20"/>
+          <w:lang w:eastAsia="es-ES_tradnl"/>
+        </w:rPr>
+        <w:t xml:space="preserve">        &lt;/</w:t>
+      </w:r>
+      <w:proofErr w:type="spellStart"/>
+      <w:r>
+        <w:rPr>
+          <w:rFonts w:ascii="Menlo" w:eastAsia="Times New Roman" w:hAnsi="Menlo" w:cs="Menlo"/>
+          <w:b/>
+          <w:bCs/>
+          <w:color w:val="F92672"/>
+          <w:szCs w:val="20"/>
+          <w:lang w:eastAsia="es-ES_tradnl"/>
+        </w:rPr>
+        <w:t>tr</w:t>
+      </w:r>
+      <w:proofErr w:type="spellEnd"/>
+      <w:r>
+        <w:rPr>
+          <w:rFonts w:ascii="Menlo" w:eastAsia="Times New Roman" w:hAnsi="Menlo" w:cs="Menlo"/>
+          <w:b/>
+          <w:bCs/>
+          <w:color w:val="000000"/>
+          <w:szCs w:val="20"/>
+          <w:lang w:eastAsia="es-ES_tradnl"/>
+        </w:rPr>
+        <w:t>&gt;</w:t>
+      </w:r>
+    </w:p>
+    <w:p>
+      <w:pPr>
+        <w:shd w:val="clear" w:color="auto" w:fill="FFFFFF"/>
+        <w:rPr>
+          <w:rFonts w:ascii="Menlo" w:eastAsia="Times New Roman" w:hAnsi="Menlo" w:cs="Menlo"/>
+          <w:b/>
+          <w:bCs/>
+          <w:color w:val="000000"/>
+          <w:szCs w:val="20"/>
+          <w:lang w:eastAsia="es-ES_tradnl"/>
+        </w:rPr>
+      </w:pPr>
+      <w:r>
+        <w:rPr>
+          <w:rFonts w:ascii="Menlo" w:eastAsia="Times New Roman" w:hAnsi="Menlo" w:cs="Menlo"/>
+          <w:b/>
+          <w:bCs/>
+          <w:color w:val="000000"/>
+          <w:szCs w:val="20"/>
+          <w:lang w:eastAsia="es-ES_tradnl"/>
+        </w:rPr>
+        <w:t xml:space="preserve">        {% </w:t>
+      </w:r>
+      <w:proofErr w:type="spellStart"/>
+      <w:r>
+        <w:rPr>
+          <w:rFonts w:ascii="Menlo" w:eastAsia="Times New Roman" w:hAnsi="Menlo" w:cs="Menlo"/>
+          <w:b/>
+          <w:bCs/>
+          <w:color w:val="000000"/>
+          <w:szCs w:val="20"/>
+          <w:lang w:eastAsia="es-ES_tradnl"/>
+        </w:rPr>
+        <w:t>for</w:t>
+      </w:r>
+      <w:proofErr w:type="spellEnd"/>
+      <w:r>
+        <w:rPr>
+          <w:rFonts w:ascii="Menlo" w:eastAsia="Times New Roman" w:hAnsi="Menlo" w:cs="Menlo"/>
+          <w:b/>
+          <w:bCs/>
+          <w:color w:val="000000"/>
+          <w:szCs w:val="20"/>
+          <w:lang w:eastAsia="es-ES_tradnl"/>
+        </w:rPr>
+        <w:t xml:space="preserve"> dato in </w:t>
+      </w:r>
+      <w:proofErr w:type="spellStart"/>
+      <w:r>
+        <w:rPr>
+          <w:rFonts w:ascii="Menlo" w:eastAsia="Times New Roman" w:hAnsi="Menlo" w:cs="Menlo"/>
+          <w:b/>
+          <w:bCs/>
+          <w:color w:val="000000"/>
+          <w:szCs w:val="20"/>
+          <w:lang w:eastAsia="es-ES_tradnl"/>
+        </w:rPr>
+        <w:t>listatabla</w:t>
+      </w:r>
+      <w:proofErr w:type="spellEnd"/>
+      <w:r>
+        <w:rPr>
+          <w:rFonts w:ascii="Menlo" w:eastAsia="Times New Roman" w:hAnsi="Menlo" w:cs="Menlo"/>
+          <w:b/>
+          <w:bCs/>
+          <w:color w:val="000000"/>
+          <w:szCs w:val="20"/>
+          <w:lang w:eastAsia="es-ES_tradnl"/>
+        </w:rPr>
+        <w:t xml:space="preserve"> %}</w:t>
+      </w:r>
+    </w:p>
+    <w:p>
+      <w:pPr>
+        <w:shd w:val="clear" w:color="auto" w:fill="FFFFFF"/>
+        <w:rPr>
+          <w:rFonts w:ascii="Menlo" w:eastAsia="Times New Roman" w:hAnsi="Menlo" w:cs="Menlo"/>
+          <w:b/>
+          <w:bCs/>
+          <w:color w:val="000000"/>
+          <w:szCs w:val="20"/>
+          <w:lang w:eastAsia="es-ES_tradnl"/>
+        </w:rPr>
+      </w:pPr>
+      <w:r>
+        <w:rPr>
+          <w:rFonts w:ascii="Menlo" w:eastAsia="Times New Roman" w:hAnsi="Menlo" w:cs="Menlo"/>
+          <w:b/>
+          <w:bCs/>
+          <w:color w:val="000000"/>
+          <w:szCs w:val="20"/>
+          <w:lang w:eastAsia="es-ES_tradnl"/>
+        </w:rPr>
+        <w:t xml:space="preserve">        &lt;</w:t>
+      </w:r>
+      <w:proofErr w:type="spellStart"/>
+      <w:r>
+        <w:rPr>
+          <w:rFonts w:ascii="Menlo" w:eastAsia="Times New Roman" w:hAnsi="Menlo" w:cs="Menlo"/>
+          <w:b/>
+          <w:bCs/>
+          <w:color w:val="F92672"/>
+          <w:szCs w:val="20"/>
+          <w:lang w:eastAsia="es-ES_tradnl"/>
+        </w:rPr>
+        <w:t>tr</w:t>
+      </w:r>
+      <w:proofErr w:type="spellEnd"/>
+      <w:r>
+        <w:rPr>
+          <w:rFonts w:ascii="Menlo" w:eastAsia="Times New Roman" w:hAnsi="Menlo" w:cs="Menlo"/>
+          <w:b/>
+          <w:bCs/>
+          <w:color w:val="000000"/>
+          <w:szCs w:val="20"/>
+          <w:lang w:eastAsia="es-ES_tradnl"/>
+        </w:rPr>
+        <w:t>&gt;</w:t>
+      </w:r>
+    </w:p>
+    <w:p>
+      <w:pPr>
+        <w:shd w:val="clear" w:color="auto" w:fill="FFFFFF"/>
+        <w:rPr>
+          <w:rFonts w:ascii="Menlo" w:eastAsia="Times New Roman" w:hAnsi="Menlo" w:cs="Menlo"/>
+          <w:b/>
+          <w:bCs/>
+          <w:color w:val="000000"/>
+          <w:szCs w:val="20"/>
+          <w:lang w:eastAsia="es-ES_tradnl"/>
+        </w:rPr>
+      </w:pPr>
+      <w:r>
+        <w:rPr>
+          <w:rFonts w:ascii="Menlo" w:eastAsia="Times New Roman" w:hAnsi="Menlo" w:cs="Menlo"/>
+          <w:b/>
+          <w:bCs/>
+          <w:color w:val="000000"/>
+          <w:szCs w:val="20"/>
+          <w:lang w:eastAsia="es-ES_tradnl"/>
+        </w:rPr>
+        <w:t xml:space="preserve">            &lt;</w:t>
+      </w:r>
+      <w:proofErr w:type="spellStart"/>
+      <w:r>
+        <w:rPr>
+          <w:rFonts w:ascii="Menlo" w:eastAsia="Times New Roman" w:hAnsi="Menlo" w:cs="Menlo"/>
+          <w:b/>
+          <w:bCs/>
+          <w:color w:val="F92672"/>
+          <w:szCs w:val="20"/>
+          <w:lang w:eastAsia="es-ES_tradnl"/>
+        </w:rPr>
+        <w:t>td</w:t>
+      </w:r>
+      <w:proofErr w:type="spellEnd"/>
+      <w:r>
+        <w:rPr>
+          <w:rFonts w:ascii="Menlo" w:eastAsia="Times New Roman" w:hAnsi="Menlo" w:cs="Menlo"/>
+          <w:b/>
+          <w:bCs/>
+          <w:color w:val="000000"/>
+          <w:szCs w:val="20"/>
+          <w:lang w:eastAsia="es-ES_tradnl"/>
+        </w:rPr>
+        <w:t>&gt;{{</w:t>
+      </w:r>
+      <w:proofErr w:type="spellStart"/>
+      <w:proofErr w:type="gramStart"/>
+      <w:r>
+        <w:rPr>
+          <w:rFonts w:ascii="Menlo" w:eastAsia="Times New Roman" w:hAnsi="Menlo" w:cs="Menlo"/>
+          <w:b/>
+          <w:bCs/>
+          <w:color w:val="000000"/>
+          <w:szCs w:val="20"/>
+          <w:lang w:eastAsia="es-ES_tradnl"/>
+        </w:rPr>
+        <w:t>dato.operacion</w:t>
+      </w:r>
+      <w:proofErr w:type="spellEnd"/>
+      <w:proofErr w:type="gramEnd"/>
+      <w:r>
+        <w:rPr>
+          <w:rFonts w:ascii="Menlo" w:eastAsia="Times New Roman" w:hAnsi="Menlo" w:cs="Menlo"/>
+          <w:b/>
+          <w:bCs/>
+          <w:color w:val="000000"/>
+          <w:szCs w:val="20"/>
+          <w:lang w:eastAsia="es-ES_tradnl"/>
+        </w:rPr>
+        <w:t>}}&lt;/</w:t>
+      </w:r>
+      <w:proofErr w:type="spellStart"/>
+      <w:r>
+        <w:rPr>
+          <w:rFonts w:ascii="Menlo" w:eastAsia="Times New Roman" w:hAnsi="Menlo" w:cs="Menlo"/>
+          <w:b/>
+          <w:bCs/>
+          <w:color w:val="F92672"/>
+          <w:szCs w:val="20"/>
+          <w:lang w:eastAsia="es-ES_tradnl"/>
+        </w:rPr>
+        <w:t>td</w:t>
+      </w:r>
+      <w:proofErr w:type="spellEnd"/>
+      <w:r>
+        <w:rPr>
+          <w:rFonts w:ascii="Menlo" w:eastAsia="Times New Roman" w:hAnsi="Menlo" w:cs="Menlo"/>
+          <w:b/>
+          <w:bCs/>
+          <w:color w:val="000000"/>
+          <w:szCs w:val="20"/>
+          <w:lang w:eastAsia="es-ES_tradnl"/>
+        </w:rPr>
+        <w:t>&gt;</w:t>
+      </w:r>
+    </w:p>
+    <w:p>
+      <w:pPr>
+        <w:shd w:val="clear" w:color="auto" w:fill="FFFFFF"/>
+        <w:rPr>
+          <w:rFonts w:ascii="Menlo" w:eastAsia="Times New Roman" w:hAnsi="Menlo" w:cs="Menlo"/>
+          <w:b/>
+          <w:bCs/>
+          <w:color w:val="000000"/>
+          <w:szCs w:val="20"/>
+          <w:lang w:eastAsia="es-ES_tradnl"/>
+        </w:rPr>
+      </w:pPr>
+      <w:r>
+        <w:rPr>
+          <w:rFonts w:ascii="Menlo" w:eastAsia="Times New Roman" w:hAnsi="Menlo" w:cs="Menlo"/>
+          <w:b/>
+          <w:bCs/>
+          <w:color w:val="000000"/>
+          <w:szCs w:val="20"/>
+          <w:lang w:eastAsia="es-ES_tradnl"/>
+        </w:rPr>
+        <w:t xml:space="preserve">            &lt;</w:t>
+      </w:r>
+      <w:proofErr w:type="spellStart"/>
+      <w:r>
+        <w:rPr>
+          <w:rFonts w:ascii="Menlo" w:eastAsia="Times New Roman" w:hAnsi="Menlo" w:cs="Menlo"/>
+          <w:b/>
+          <w:bCs/>
+          <w:color w:val="F92672"/>
+          <w:szCs w:val="20"/>
+          <w:lang w:eastAsia="es-ES_tradnl"/>
+        </w:rPr>
+        <w:t>td</w:t>
+      </w:r>
+      <w:proofErr w:type="spellEnd"/>
+      <w:r>
+        <w:rPr>
+          <w:rFonts w:ascii="Menlo" w:eastAsia="Times New Roman" w:hAnsi="Menlo" w:cs="Menlo"/>
+          <w:b/>
+          <w:bCs/>
+          <w:color w:val="000000"/>
+          <w:szCs w:val="20"/>
+          <w:lang w:eastAsia="es-ES_tradnl"/>
+        </w:rPr>
+        <w:t>&gt;{{</w:t>
+      </w:r>
+      <w:proofErr w:type="spellStart"/>
+      <w:proofErr w:type="gramStart"/>
+      <w:r>
+        <w:rPr>
+          <w:rFonts w:ascii="Menlo" w:eastAsia="Times New Roman" w:hAnsi="Menlo" w:cs="Menlo"/>
+          <w:b/>
+          <w:bCs/>
+          <w:color w:val="000000"/>
+          <w:szCs w:val="20"/>
+          <w:lang w:eastAsia="es-ES_tradnl"/>
+        </w:rPr>
+        <w:t>dato.resultado</w:t>
+      </w:r>
+      <w:proofErr w:type="spellEnd"/>
+      <w:proofErr w:type="gramEnd"/>
+      <w:r>
+        <w:rPr>
+          <w:rFonts w:ascii="Menlo" w:eastAsia="Times New Roman" w:hAnsi="Menlo" w:cs="Menlo"/>
+          <w:b/>
+          <w:bCs/>
+          <w:color w:val="000000"/>
+          <w:szCs w:val="20"/>
+          <w:lang w:eastAsia="es-ES_tradnl"/>
+        </w:rPr>
+        <w:t>}}&lt;/</w:t>
+      </w:r>
+      <w:proofErr w:type="spellStart"/>
+      <w:r>
+        <w:rPr>
+          <w:rFonts w:ascii="Menlo" w:eastAsia="Times New Roman" w:hAnsi="Menlo" w:cs="Menlo"/>
+          <w:b/>
+          <w:bCs/>
+          <w:color w:val="F92672"/>
+          <w:szCs w:val="20"/>
+          <w:lang w:eastAsia="es-ES_tradnl"/>
+        </w:rPr>
+        <w:t>td</w:t>
+      </w:r>
+      <w:proofErr w:type="spellEnd"/>
+      <w:r>
+        <w:rPr>
+          <w:rFonts w:ascii="Menlo" w:eastAsia="Times New Roman" w:hAnsi="Menlo" w:cs="Menlo"/>
+          <w:b/>
+          <w:bCs/>
+          <w:color w:val="000000"/>
+          <w:szCs w:val="20"/>
+          <w:lang w:eastAsia="es-ES_tradnl"/>
+        </w:rPr>
+        <w:t>&gt;</w:t>
+      </w:r>
+    </w:p>
+    <w:p>
+      <w:pPr>
+        <w:shd w:val="clear" w:color="auto" w:fill="FFFFFF"/>
+        <w:rPr>
+          <w:rFonts w:ascii="Menlo" w:eastAsia="Times New Roman" w:hAnsi="Menlo" w:cs="Menlo"/>
+          <w:b/>
+          <w:bCs/>
+          <w:color w:val="000000"/>
+          <w:szCs w:val="20"/>
+          <w:lang w:eastAsia="es-ES_tradnl"/>
+        </w:rPr>
+      </w:pPr>
+      <w:r>
+        <w:rPr>
+          <w:rFonts w:ascii="Menlo" w:eastAsia="Times New Roman" w:hAnsi="Menlo" w:cs="Menlo"/>
+          <w:b/>
+          <w:bCs/>
+          <w:color w:val="000000"/>
+          <w:szCs w:val="20"/>
+          <w:lang w:eastAsia="es-ES_tradnl"/>
+        </w:rPr>
+        <w:t xml:space="preserve">        &lt;/</w:t>
+      </w:r>
+      <w:proofErr w:type="spellStart"/>
+      <w:r>
+        <w:rPr>
+          <w:rFonts w:ascii="Menlo" w:eastAsia="Times New Roman" w:hAnsi="Menlo" w:cs="Menlo"/>
+          <w:b/>
+          <w:bCs/>
+          <w:color w:val="F92672"/>
+          <w:szCs w:val="20"/>
+          <w:lang w:eastAsia="es-ES_tradnl"/>
+        </w:rPr>
+        <w:t>tr</w:t>
+      </w:r>
+      <w:proofErr w:type="spellEnd"/>
+      <w:r>
+        <w:rPr>
+          <w:rFonts w:ascii="Menlo" w:eastAsia="Times New Roman" w:hAnsi="Menlo" w:cs="Menlo"/>
+          <w:b/>
+          <w:bCs/>
+          <w:color w:val="000000"/>
+          <w:szCs w:val="20"/>
+          <w:lang w:eastAsia="es-ES_tradnl"/>
+        </w:rPr>
+        <w:t>&gt;</w:t>
+      </w:r>
+    </w:p>
+    <w:p>
+      <w:pPr>
+        <w:shd w:val="clear" w:color="auto" w:fill="FFFFFF"/>
+        <w:rPr>
+          <w:rFonts w:ascii="Menlo" w:eastAsia="Times New Roman" w:hAnsi="Menlo" w:cs="Menlo"/>
+          <w:b/>
+          <w:bCs/>
+          <w:color w:val="000000"/>
+          <w:szCs w:val="20"/>
+          <w:lang w:eastAsia="es-ES_tradnl"/>
+        </w:rPr>
+      </w:pPr>
+      <w:r>
+        <w:rPr>
+          <w:rFonts w:ascii="Menlo" w:eastAsia="Times New Roman" w:hAnsi="Menlo" w:cs="Menlo"/>
+          <w:b/>
+          <w:bCs/>
+          <w:color w:val="000000"/>
+          <w:szCs w:val="20"/>
+          <w:lang w:eastAsia="es-ES_tradnl"/>
+        </w:rPr>
+        <w:t xml:space="preserve">        {% </w:t>
+      </w:r>
+      <w:proofErr w:type="spellStart"/>
+      <w:r>
+        <w:rPr>
+          <w:rFonts w:ascii="Menlo" w:eastAsia="Times New Roman" w:hAnsi="Menlo" w:cs="Menlo"/>
+          <w:b/>
+          <w:bCs/>
+          <w:color w:val="000000"/>
+          <w:szCs w:val="20"/>
+          <w:lang w:eastAsia="es-ES_tradnl"/>
+        </w:rPr>
+        <w:t>endfor</w:t>
+      </w:r>
+      <w:proofErr w:type="spellEnd"/>
+      <w:r>
+        <w:rPr>
+          <w:rFonts w:ascii="Menlo" w:eastAsia="Times New Roman" w:hAnsi="Menlo" w:cs="Menlo"/>
+          <w:b/>
+          <w:bCs/>
+          <w:color w:val="000000"/>
+          <w:szCs w:val="20"/>
+          <w:lang w:eastAsia="es-ES_tradnl"/>
+        </w:rPr>
+        <w:t xml:space="preserve"> %}</w:t>
+      </w:r>
+    </w:p>
+    <w:p>
+      <w:pPr>
+        <w:shd w:val="clear" w:color="auto" w:fill="FFFFFF"/>
+        <w:rPr>
+          <w:rFonts w:ascii="Menlo" w:eastAsia="Times New Roman" w:hAnsi="Menlo" w:cs="Menlo"/>
+          <w:b/>
+          <w:bCs/>
+          <w:color w:val="000000"/>
+          <w:szCs w:val="20"/>
+          <w:lang w:eastAsia="es-ES_tradnl"/>
+        </w:rPr>
+      </w:pPr>
+      <w:r>
+        <w:rPr>
+          <w:rFonts w:ascii="Menlo" w:eastAsia="Times New Roman" w:hAnsi="Menlo" w:cs="Menlo"/>
+          <w:b/>
+          <w:bCs/>
+          <w:color w:val="000000"/>
+          <w:szCs w:val="20"/>
+          <w:lang w:eastAsia="es-ES_tradnl"/>
+        </w:rPr>
+        <w:t xml:space="preserve">    &lt;/</w:t>
+      </w:r>
+      <w:r>
+        <w:rPr>
+          <w:rFonts w:ascii="Menlo" w:eastAsia="Times New Roman" w:hAnsi="Menlo" w:cs="Menlo"/>
+          <w:b/>
+          <w:bCs/>
+          <w:color w:val="F92672"/>
+          <w:szCs w:val="20"/>
+          <w:lang w:eastAsia="es-ES_tradnl"/>
+        </w:rPr>
+        <w:t>table</w:t>
+      </w:r>
+      <w:r>
+        <w:rPr>
+          <w:rFonts w:ascii="Menlo" w:eastAsia="Times New Roman" w:hAnsi="Menlo" w:cs="Menlo"/>
+          <w:b/>
+          <w:bCs/>
+          <w:color w:val="000000"/>
+          <w:szCs w:val="20"/>
+          <w:lang w:eastAsia="es-ES_tradnl"/>
+        </w:rPr>
+        <w:t>&gt;</w:t>
+      </w:r>
+    </w:p>
+    <w:p>
+      <w:pPr>
+        <w:shd w:val="clear" w:color="auto" w:fill="FFFFFF"/>
+        <w:rPr>
+          <w:rFonts w:ascii="Menlo" w:eastAsia="Times New Roman" w:hAnsi="Menlo" w:cs="Menlo"/>
+          <w:b/>
+          <w:bCs/>
+          <w:color w:val="000000"/>
+          <w:szCs w:val="20"/>
+          <w:lang w:eastAsia="es-ES_tradnl"/>
+        </w:rPr>
+      </w:pPr>
+      <w:r>
+        <w:rPr>
+          <w:rFonts w:ascii="Menlo" w:eastAsia="Times New Roman" w:hAnsi="Menlo" w:cs="Menlo"/>
+          <w:b/>
+          <w:bCs/>
+          <w:color w:val="000000"/>
+          <w:szCs w:val="20"/>
+          <w:lang w:eastAsia="es-ES_tradnl"/>
+        </w:rPr>
+        <w:t>&lt;/</w:t>
+      </w:r>
+      <w:proofErr w:type="spellStart"/>
+      <w:r>
+        <w:rPr>
+          <w:rFonts w:ascii="Menlo" w:eastAsia="Times New Roman" w:hAnsi="Menlo" w:cs="Menlo"/>
+          <w:b/>
+          <w:bCs/>
+          <w:color w:val="F92672"/>
+          <w:szCs w:val="20"/>
+          <w:lang w:eastAsia="es-ES_tradnl"/>
+        </w:rPr>
+        <w:t>body</w:t>
+      </w:r>
+      <w:proofErr w:type="spellEnd"/>
+      <w:r>
+        <w:rPr>
+          <w:rFonts w:ascii="Menlo" w:eastAsia="Times New Roman" w:hAnsi="Menlo" w:cs="Menlo"/>
+          <w:b/>
+          <w:bCs/>
+          <w:color w:val="000000"/>
+          <w:szCs w:val="20"/>
+          <w:lang w:eastAsia="es-ES_tradnl"/>
+        </w:rPr>
+        <w:t>&gt;</w:t>
+      </w:r>
+    </w:p>
+    <w:p>
+      <w:pPr>
+        <w:shd w:val="clear" w:color="auto" w:fill="FFFFFF"/>
+        <w:rPr>
+          <w:rFonts w:ascii="Menlo" w:eastAsia="Times New Roman" w:hAnsi="Menlo" w:cs="Menlo"/>
+          <w:b/>
+          <w:bCs/>
+          <w:color w:val="000000"/>
+          <w:szCs w:val="20"/>
+          <w:lang w:eastAsia="es-ES_tradnl"/>
+        </w:rPr>
+      </w:pPr>
+      <w:r>
+        <w:rPr>
+          <w:rFonts w:ascii="Menlo" w:eastAsia="Times New Roman" w:hAnsi="Menlo" w:cs="Menlo"/>
+          <w:b/>
+          <w:bCs/>
+          <w:color w:val="000000"/>
+          <w:szCs w:val="20"/>
+          <w:lang w:eastAsia="es-ES_tradnl"/>
+        </w:rPr>
+        <w:t>&lt;/</w:t>
+      </w:r>
+      <w:proofErr w:type="spellStart"/>
+      <w:r>
+        <w:rPr>
+          <w:rFonts w:ascii="Menlo" w:eastAsia="Times New Roman" w:hAnsi="Menlo" w:cs="Menlo"/>
+          <w:b/>
+          <w:bCs/>
+          <w:color w:val="F92672"/>
+          <w:szCs w:val="20"/>
+          <w:lang w:eastAsia="es-ES_tradnl"/>
+        </w:rPr>
+        <w:t>html</w:t>
+      </w:r>
+      <w:proofErr w:type="spellEnd"/>
+      <w:r>
+        <w:rPr>
+          <w:rFonts w:ascii="Menlo" w:eastAsia="Times New Roman" w:hAnsi="Menlo" w:cs="Menlo"/>
+          <w:b/>
+          <w:bCs/>
+          <w:color w:val="000000"/>
+          <w:szCs w:val="20"/>
+          <w:lang w:eastAsia="es-ES_tradnl"/>
+        </w:rPr>
+        <w:t>&gt;</w:t>
+      </w:r>
     </w:p>
     <w:p>
       <w:pPr>

</xml_diff>